<commit_message>
Serializers for User and Event are added. Fixed the issue with ".objects".
</commit_message>
<xml_diff>
--- a/Documentation/APIDescription.docx
+++ b/Documentation/APIDescription.docx
@@ -1135,6 +1135,13 @@
     </w:sdt>
     <w:sdt>
       <w:sdtPr>
+        <w:rPr>
+          <w:rFonts w:ascii="Arial" w:eastAsia="Arial" w:hAnsi="Arial" w:cs="Arial"/>
+          <w:color w:val="auto"/>
+          <w:sz w:val="22"/>
+          <w:szCs w:val="22"/>
+          <w:lang w:val="ru"/>
+        </w:rPr>
         <w:id w:val="606478452"/>
         <w:docPartObj>
           <w:docPartGallery w:val="Table of Contents"/>
@@ -1143,13 +1150,8 @@
       </w:sdtPr>
       <w:sdtEndPr>
         <w:rPr>
-          <w:rFonts w:ascii="Arial" w:eastAsia="Arial" w:hAnsi="Arial" w:cs="Arial"/>
           <w:b/>
           <w:bCs/>
-          <w:color w:val="auto"/>
-          <w:sz w:val="22"/>
-          <w:szCs w:val="22"/>
-          <w:lang w:val="ru"/>
         </w:rPr>
       </w:sdtEndPr>
       <w:sdtContent>
@@ -3801,7 +3803,7 @@
                 <w:between w:val="nil"/>
               </w:pBdr>
               <w:rPr>
-                <w:lang w:val="en-US"/>
+                <w:lang w:val="ru-RU"/>
               </w:rPr>
             </w:pPr>
             <w:r>
@@ -3985,7 +3987,7 @@
       </w:r>
       <w:r>
         <w:rPr>
-          <w:lang w:val="en-US"/>
+          <w:lang w:val="ru-RU"/>
         </w:rPr>
         <w:t>1</w:t>
       </w:r>
@@ -4131,31 +4133,31 @@
               <w:rPr>
                 <w:lang w:val="en-US"/>
               </w:rPr>
-              <w:t xml:space="preserve">  'http://</w:t>
-            </w:r>
-            <w:r>
-              <w:rPr>
-                <w:lang w:val="en-US"/>
-              </w:rPr>
-              <w:t>ex</w:t>
-            </w:r>
-            <w:r>
-              <w:rPr>
-                <w:lang w:val="en-US"/>
-              </w:rPr>
-              <w:t>a</w:t>
-            </w:r>
-            <w:r>
-              <w:rPr>
-                <w:lang w:val="en-US"/>
-              </w:rPr>
-              <w:t>mple.com</w:t>
-            </w:r>
-            <w:r>
-              <w:rPr>
-                <w:lang w:val="en-US"/>
-              </w:rPr>
-              <w:t>/singin</w:t>
+              <w:t xml:space="preserve">  </w:t>
+            </w:r>
+            <w:r>
+              <w:rPr>
+                <w:lang w:val="en-US"/>
+              </w:rPr>
+              <w:t>‘</w:t>
+            </w:r>
+            <w:r>
+              <w:rPr>
+                <w:lang w:val="en-US"/>
+              </w:rPr>
+              <w:t>http://127.0.0.1:8000</w:t>
+            </w:r>
+            <w:r>
+              <w:rPr>
+                <w:lang w:val="en-US"/>
+              </w:rPr>
+              <w:t>/sign</w:t>
+            </w:r>
+            <w:r>
+              <w:rPr>
+                <w:lang w:val="en-US"/>
+              </w:rPr>
+              <w:t>in</w:t>
             </w:r>
           </w:p>
           <w:p>
@@ -4200,7 +4202,31 @@
               <w:rPr>
                 <w:lang w:val="en-US"/>
               </w:rPr>
-              <w:t xml:space="preserve">  “email”: “example@mail.com”,</w:t>
+              <w:t xml:space="preserve">  “</w:t>
+            </w:r>
+            <w:r>
+              <w:rPr>
+                <w:lang w:val="en-US"/>
+              </w:rPr>
+              <w:t>login</w:t>
+            </w:r>
+            <w:r>
+              <w:rPr>
+                <w:lang w:val="en-US"/>
+              </w:rPr>
+              <w:t>”: “</w:t>
+            </w:r>
+            <w:r>
+              <w:rPr>
+                <w:lang w:val="en-US"/>
+              </w:rPr>
+              <w:t>MasterOfTheUniverse</w:t>
+            </w:r>
+            <w:r>
+              <w:rPr>
+                <w:lang w:val="en-US"/>
+              </w:rPr>
+              <w:t>”,</w:t>
             </w:r>
           </w:p>
           <w:p>
@@ -4716,14 +4742,14 @@
               </w:tabs>
               <w:rPr>
                 <w:b/>
-                <w:lang w:val="en-US"/>
-              </w:rPr>
-            </w:pPr>
-            <w:r>
-              <w:rPr>
-                <w:lang w:val="en-US"/>
-              </w:rPr>
-              <w:t>Email</w:t>
+                <w:lang w:val="ru-RU"/>
+              </w:rPr>
+            </w:pPr>
+            <w:r>
+              <w:rPr>
+                <w:lang w:val="en-US"/>
+              </w:rPr>
+              <w:t>Login</w:t>
             </w:r>
           </w:p>
         </w:tc>
@@ -4817,21 +4843,9 @@
             </w:pPr>
             <w:r>
               <w:rPr>
-                <w:lang w:val="en-US"/>
-              </w:rPr>
-              <w:t>Email</w:t>
-            </w:r>
-            <w:r>
-              <w:rPr>
-                <w:lang w:val="ru-RU"/>
-              </w:rPr>
-              <w:t xml:space="preserve"> </w:t>
-            </w:r>
-            <w:r>
-              <w:rPr>
-                <w:lang w:val="ru-RU"/>
-              </w:rPr>
-              <w:t>пользователя, используется как логин.</w:t>
+                <w:lang w:val="ru-RU"/>
+              </w:rPr>
+              <w:t>Логин пользователя</w:t>
             </w:r>
           </w:p>
         </w:tc>
@@ -4863,7 +4877,7 @@
               <w:rPr>
                 <w:lang w:val="en-US"/>
               </w:rPr>
-              <w:t>someone@example.com</w:t>
+              <w:t>MasterOfTheUniverse</w:t>
             </w:r>
           </w:p>
         </w:tc>
@@ -6028,19 +6042,7 @@
         <w:rPr>
           <w:lang w:val="en-US"/>
         </w:rPr>
-        <w:t>2.</w:t>
-      </w:r>
-      <w:r>
-        <w:rPr>
-          <w:lang w:val="en-US"/>
-        </w:rPr>
-        <w:t>5</w:t>
-      </w:r>
-      <w:r>
-        <w:rPr>
-          <w:lang w:val="en-US"/>
-        </w:rPr>
-        <w:t xml:space="preserve"> </w:t>
+        <w:t xml:space="preserve">2.5 </w:t>
       </w:r>
       <w:r>
         <w:t>Описание</w:t>
@@ -6117,7 +6119,7 @@
       </w:pPr>
       <w:r>
         <w:rPr>
-          <w:lang w:val="en-US"/>
+          <w:lang w:val="ru-RU"/>
         </w:rPr>
         <w:br w:type="page"/>
       </w:r>
@@ -6139,13 +6141,7 @@
         <w:rPr>
           <w:lang w:val="en-US"/>
         </w:rPr>
-        <w:t>Sig</w:t>
-      </w:r>
-      <w:r>
-        <w:rPr>
-          <w:lang w:val="en-US"/>
-        </w:rPr>
-        <w:t>UP</w:t>
+        <w:t>SigUP</w:t>
       </w:r>
       <w:r>
         <w:rPr>
@@ -6207,13 +6203,13 @@
       </w:pPr>
       <w:r>
         <w:rPr>
-          <w:lang w:val="en-US"/>
+          <w:lang w:val="ru-RU"/>
         </w:rPr>
         <w:drawing>
-          <wp:inline distT="0" distB="0" distL="0" distR="0" wp14:anchorId="43388DB3" wp14:editId="157FD441">
-            <wp:extent cx="1590897" cy="1800476"/>
-            <wp:effectExtent l="0" t="0" r="9525" b="9525"/>
-            <wp:docPr id="843827532" name="Рисунок 1" descr="Изображение выглядит как текст, снимок экрана, линия, График&#10;&#10;Автоматически созданное описание"/>
+          <wp:inline distT="0" distB="0" distL="0" distR="0" wp14:anchorId="41C6851C" wp14:editId="232F9BF0">
+            <wp:extent cx="5733415" cy="3072130"/>
+            <wp:effectExtent l="0" t="0" r="635" b="0"/>
+            <wp:docPr id="127947866" name="Рисунок 1" descr="Изображение выглядит как текст, снимок экрана, Шрифт&#10;&#10;Автоматически созданное описание"/>
             <wp:cNvGraphicFramePr>
               <a:graphicFrameLocks xmlns:a="http://schemas.openxmlformats.org/drawingml/2006/main" noChangeAspect="1"/>
             </wp:cNvGraphicFramePr>
@@ -6221,7 +6217,7 @@
               <a:graphicData uri="http://schemas.openxmlformats.org/drawingml/2006/picture">
                 <pic:pic xmlns:pic="http://schemas.openxmlformats.org/drawingml/2006/picture">
                   <pic:nvPicPr>
-                    <pic:cNvPr id="843827532" name="Рисунок 1" descr="Изображение выглядит как текст, снимок экрана, линия, График&#10;&#10;Автоматически созданное описание"/>
+                    <pic:cNvPr id="127947866" name="Рисунок 1" descr="Изображение выглядит как текст, снимок экрана, Шрифт&#10;&#10;Автоматически созданное описание"/>
                     <pic:cNvPicPr/>
                   </pic:nvPicPr>
                   <pic:blipFill>
@@ -6233,7 +6229,7 @@
                   <pic:spPr>
                     <a:xfrm>
                       <a:off x="0" y="0"/>
-                      <a:ext cx="1590897" cy="1800476"/>
+                      <a:ext cx="5733415" cy="3072130"/>
                     </a:xfrm>
                     <a:prstGeom prst="rect">
                       <a:avLst/>
@@ -6245,6 +6241,13 @@
           </wp:inline>
         </w:drawing>
       </w:r>
+    </w:p>
+    <w:p>
+      <w:pPr>
+        <w:rPr>
+          <w:lang w:val="en-US"/>
+        </w:rPr>
+      </w:pPr>
     </w:p>
     <w:p>
       <w:pPr>
@@ -6518,13 +6521,25 @@
               <w:rPr>
                 <w:lang w:val="en-US"/>
               </w:rPr>
-              <w:t xml:space="preserve">  'http://example.com/sing</w:t>
-            </w:r>
-            <w:r>
-              <w:rPr>
-                <w:lang w:val="en-US"/>
-              </w:rPr>
-              <w:t>up</w:t>
+              <w:t xml:space="preserve">  '</w:t>
+            </w:r>
+            <w:r>
+              <w:rPr>
+                <w:lang w:val="en-US"/>
+              </w:rPr>
+              <w:t xml:space="preserve"> </w:t>
+            </w:r>
+            <w:r>
+              <w:rPr>
+                <w:lang w:val="en-US"/>
+              </w:rPr>
+              <w:t>http://127.0.0.1:8000</w:t>
+            </w:r>
+            <w:r>
+              <w:rPr>
+                <w:lang w:val="en-US"/>
+              </w:rPr>
+              <w:t>/signup</w:t>
             </w:r>
           </w:p>
           <w:p>
@@ -6547,7 +6562,7 @@
               <w:widowControl w:val="0"/>
               <w:spacing w:line="240" w:lineRule="auto"/>
               <w:rPr>
-                <w:lang w:val="ru-RU"/>
+                <w:lang w:val="en-US"/>
               </w:rPr>
             </w:pPr>
             <w:r>
@@ -6569,19 +6584,7 @@
               <w:rPr>
                 <w:lang w:val="en-US"/>
               </w:rPr>
-              <w:t xml:space="preserve">  </w:t>
-            </w:r>
-            <w:r>
-              <w:rPr>
-                <w:lang w:val="en-US"/>
-              </w:rPr>
-              <w:t>“name” :</w:t>
-            </w:r>
-            <w:r>
-              <w:rPr>
-                <w:lang w:val="en-US"/>
-              </w:rPr>
-              <w:t xml:space="preserve"> “ivan”,</w:t>
+              <w:t xml:space="preserve">  “email” : “example@mail.com”,</w:t>
             </w:r>
           </w:p>
           <w:p>
@@ -6596,7 +6599,7 @@
               <w:rPr>
                 <w:lang w:val="en-US"/>
               </w:rPr>
-              <w:t xml:space="preserve">  “surname” : “ivanov”,</w:t>
+              <w:t xml:space="preserve">  “login” : “MasterOfTheUniverse”,</w:t>
             </w:r>
           </w:p>
           <w:p>
@@ -6611,19 +6614,13 @@
               <w:rPr>
                 <w:lang w:val="en-US"/>
               </w:rPr>
-              <w:t xml:space="preserve">  “email”</w:t>
-            </w:r>
-            <w:r>
-              <w:rPr>
-                <w:lang w:val="en-US"/>
-              </w:rPr>
               <w:t xml:space="preserve"> </w:t>
             </w:r>
             <w:r>
               <w:rPr>
                 <w:lang w:val="en-US"/>
               </w:rPr>
-              <w:t>: “example@mail.com”,</w:t>
+              <w:t xml:space="preserve"> "password" : "exapleqwrety1234",</w:t>
             </w:r>
           </w:p>
           <w:p>
@@ -6638,70 +6635,7 @@
               <w:rPr>
                 <w:lang w:val="en-US"/>
               </w:rPr>
-              <w:t xml:space="preserve">  “login” : “MasterOfTheUniverse”,</w:t>
-            </w:r>
-          </w:p>
-          <w:p>
-            <w:pPr>
-              <w:widowControl w:val="0"/>
-              <w:spacing w:line="240" w:lineRule="auto"/>
-              <w:rPr>
-                <w:lang w:val="en-US"/>
-              </w:rPr>
-            </w:pPr>
-            <w:r>
-              <w:rPr>
-                <w:lang w:val="en-US"/>
-              </w:rPr>
-              <w:t xml:space="preserve">  “age” : 18,</w:t>
-            </w:r>
-          </w:p>
-          <w:p>
-            <w:pPr>
-              <w:widowControl w:val="0"/>
-              <w:spacing w:line="240" w:lineRule="auto"/>
-              <w:rPr>
-                <w:lang w:val="en-US"/>
-              </w:rPr>
-            </w:pPr>
-            <w:r>
-              <w:rPr>
-                <w:lang w:val="en-US"/>
-              </w:rPr>
-              <w:t xml:space="preserve">  “role” : “user”,</w:t>
-            </w:r>
-          </w:p>
-          <w:p>
-            <w:pPr>
-              <w:widowControl w:val="0"/>
-              <w:spacing w:line="240" w:lineRule="auto"/>
-              <w:rPr>
-                <w:lang w:val="en-US"/>
-              </w:rPr>
-            </w:pPr>
-            <w:r>
-              <w:rPr>
-                <w:lang w:val="en-US"/>
-              </w:rPr>
-              <w:t xml:space="preserve"> </w:t>
-            </w:r>
-            <w:r>
-              <w:rPr>
-                <w:lang w:val="en-US"/>
-              </w:rPr>
-              <w:t xml:space="preserve"> "password"</w:t>
-            </w:r>
-            <w:r>
-              <w:rPr>
-                <w:lang w:val="en-US"/>
-              </w:rPr>
-              <w:t xml:space="preserve"> </w:t>
-            </w:r>
-            <w:r>
-              <w:rPr>
-                <w:lang w:val="en-US"/>
-              </w:rPr>
-              <w:t>: "exapleqwrety1234",</w:t>
+              <w:t xml:space="preserve">  “secretphrase” : “babylyaSurname”</w:t>
             </w:r>
           </w:p>
           <w:p>
@@ -6761,71 +6695,6 @@
                 <w:lang w:val="en-US"/>
               </w:rPr>
             </w:pPr>
-            <w:r>
-              <w:rPr>
-                <w:lang w:val="en-US"/>
-              </w:rPr>
-              <w:t>Response body:</w:t>
-            </w:r>
-          </w:p>
-          <w:p>
-            <w:pPr>
-              <w:widowControl w:val="0"/>
-              <w:spacing w:line="240" w:lineRule="auto"/>
-              <w:ind w:firstLineChars="50" w:firstLine="110"/>
-              <w:rPr>
-                <w:lang w:val="en-US"/>
-              </w:rPr>
-            </w:pPr>
-            <w:r>
-              <w:rPr>
-                <w:lang w:val="en-US"/>
-              </w:rPr>
-              <w:t>‘{</w:t>
-            </w:r>
-          </w:p>
-          <w:p>
-            <w:pPr>
-              <w:widowControl w:val="0"/>
-              <w:spacing w:line="240" w:lineRule="auto"/>
-              <w:ind w:firstLineChars="50" w:firstLine="110"/>
-              <w:rPr>
-                <w:lang w:val="en-US"/>
-              </w:rPr>
-            </w:pPr>
-            <w:r>
-              <w:rPr>
-                <w:lang w:val="en-US"/>
-              </w:rPr>
-              <w:t xml:space="preserve">  “login” : “</w:t>
-            </w:r>
-            <w:r>
-              <w:rPr>
-                <w:lang w:val="en-US"/>
-              </w:rPr>
-              <w:t>MasterOfTheUniverse</w:t>
-            </w:r>
-            <w:r>
-              <w:rPr>
-                <w:lang w:val="en-US"/>
-              </w:rPr>
-              <w:t>”,</w:t>
-            </w:r>
-          </w:p>
-          <w:p>
-            <w:pPr>
-              <w:widowControl w:val="0"/>
-              <w:spacing w:line="240" w:lineRule="auto"/>
-              <w:rPr>
-                <w:lang w:val="en-US"/>
-              </w:rPr>
-            </w:pPr>
-            <w:r>
-              <w:rPr>
-                <w:lang w:val="en-US"/>
-              </w:rPr>
-              <w:t>}’</w:t>
-            </w:r>
           </w:p>
         </w:tc>
       </w:tr>
@@ -6962,6 +6831,7 @@
               <w:rPr>
                 <w:lang w:val="en-US"/>
               </w:rPr>
+              <w:lastRenderedPageBreak/>
               <w:t>curl -X 'POST' \</w:t>
             </w:r>
           </w:p>
@@ -6977,7 +6847,43 @@
               <w:rPr>
                 <w:lang w:val="en-US"/>
               </w:rPr>
-              <w:t xml:space="preserve">  'http://example.com/singup</w:t>
+              <w:t xml:space="preserve">  </w:t>
+            </w:r>
+            <w:r>
+              <w:rPr>
+                <w:lang w:val="en-US"/>
+              </w:rPr>
+              <w:t xml:space="preserve"> </w:t>
+            </w:r>
+            <w:r>
+              <w:rPr>
+                <w:lang w:val="en-US"/>
+              </w:rPr>
+              <w:t>‘</w:t>
+            </w:r>
+            <w:r>
+              <w:rPr>
+                <w:lang w:val="en-US"/>
+              </w:rPr>
+              <w:t>http://127.0.0.1:8000</w:t>
+            </w:r>
+            <w:r>
+              <w:rPr>
+                <w:lang w:val="en-US"/>
+              </w:rPr>
+              <w:t>/sig</w:t>
+            </w:r>
+            <w:r>
+              <w:rPr>
+                <w:lang w:val="en-US"/>
+              </w:rPr>
+              <w:t>n</w:t>
+            </w:r>
+            <w:r>
+              <w:rPr>
+                <w:lang w:val="en-US"/>
+              </w:rPr>
+              <w:t>up</w:t>
             </w:r>
           </w:p>
           <w:p>
@@ -7022,13 +6928,13 @@
               <w:rPr>
                 <w:lang w:val="en-US"/>
               </w:rPr>
-              <w:t xml:space="preserve">  </w:t>
-            </w:r>
-            <w:r>
-              <w:rPr>
-                <w:lang w:val="en-US"/>
-              </w:rPr>
-              <w:t>“name” : “ivan”,</w:t>
+              <w:t xml:space="preserve"> </w:t>
+            </w:r>
+            <w:r>
+              <w:rPr>
+                <w:lang w:val="en-US"/>
+              </w:rPr>
+              <w:t xml:space="preserve"> “email” : “example@mail.com”,</w:t>
             </w:r>
           </w:p>
           <w:p>
@@ -7043,68 +6949,7 @@
               <w:rPr>
                 <w:lang w:val="en-US"/>
               </w:rPr>
-              <w:t xml:space="preserve">  “surname” : “ivanov”,</w:t>
-            </w:r>
-          </w:p>
-          <w:p>
-            <w:pPr>
-              <w:widowControl w:val="0"/>
-              <w:spacing w:line="240" w:lineRule="auto"/>
-              <w:rPr>
-                <w:lang w:val="en-US"/>
-              </w:rPr>
-            </w:pPr>
-            <w:r>
-              <w:rPr>
-                <w:lang w:val="en-US"/>
-              </w:rPr>
-              <w:lastRenderedPageBreak/>
-              <w:t xml:space="preserve">  “email” : “example@mail.com”,</w:t>
-            </w:r>
-          </w:p>
-          <w:p>
-            <w:pPr>
-              <w:widowControl w:val="0"/>
-              <w:spacing w:line="240" w:lineRule="auto"/>
-              <w:rPr>
-                <w:lang w:val="en-US"/>
-              </w:rPr>
-            </w:pPr>
-            <w:r>
-              <w:rPr>
-                <w:lang w:val="en-US"/>
-              </w:rPr>
               <w:t xml:space="preserve">  “login” : “MasterOfTheUniverse”,</w:t>
-            </w:r>
-          </w:p>
-          <w:p>
-            <w:pPr>
-              <w:widowControl w:val="0"/>
-              <w:spacing w:line="240" w:lineRule="auto"/>
-              <w:rPr>
-                <w:lang w:val="en-US"/>
-              </w:rPr>
-            </w:pPr>
-            <w:r>
-              <w:rPr>
-                <w:lang w:val="en-US"/>
-              </w:rPr>
-              <w:t xml:space="preserve">  “age” : 18,</w:t>
-            </w:r>
-          </w:p>
-          <w:p>
-            <w:pPr>
-              <w:widowControl w:val="0"/>
-              <w:spacing w:line="240" w:lineRule="auto"/>
-              <w:rPr>
-                <w:lang w:val="en-US"/>
-              </w:rPr>
-            </w:pPr>
-            <w:r>
-              <w:rPr>
-                <w:lang w:val="en-US"/>
-              </w:rPr>
-              <w:t xml:space="preserve">  “role” : “user”,</w:t>
             </w:r>
           </w:p>
           <w:p>
@@ -7174,7 +7019,6 @@
               <w:rPr>
                 <w:lang w:val="en-US"/>
               </w:rPr>
-              <w:lastRenderedPageBreak/>
               <w:t xml:space="preserve">Response code: </w:t>
             </w:r>
             <w:r>
@@ -7292,7 +7136,6 @@
               <w:rPr>
                 <w:lang w:val="en-US"/>
               </w:rPr>
-              <w:lastRenderedPageBreak/>
               <w:t>‘{</w:t>
             </w:r>
           </w:p>
@@ -7327,13 +7170,7 @@
               <w:rPr>
                 <w:lang w:val="en-US"/>
               </w:rPr>
-              <w:t>email</w:t>
-            </w:r>
-            <w:r>
-              <w:rPr>
-                <w:lang w:val="en-US"/>
-              </w:rPr>
-              <w:t xml:space="preserve"> is already exist”</w:t>
+              <w:t>email is already exist”</w:t>
             </w:r>
           </w:p>
           <w:p>
@@ -7600,8 +7437,16 @@
             </w:tcMar>
           </w:tcPr>
           <w:p>
-            <w:r>
-              <w:t>1</w:t>
+            <w:pPr>
+              <w:rPr>
+                <w:lang w:val="en-US"/>
+              </w:rPr>
+            </w:pPr>
+            <w:r>
+              <w:rPr>
+                <w:lang w:val="en-US"/>
+              </w:rPr>
+              <w:t>3</w:t>
             </w:r>
           </w:p>
         </w:tc>
@@ -7617,19 +7462,15 @@
           </w:tcPr>
           <w:p>
             <w:pPr>
-              <w:tabs>
-                <w:tab w:val="center" w:pos="807"/>
-              </w:tabs>
-              <w:rPr>
-                <w:b/>
-                <w:lang w:val="en-US"/>
-              </w:rPr>
-            </w:pPr>
-            <w:r>
-              <w:rPr>
-                <w:lang w:val="en-US"/>
-              </w:rPr>
-              <w:t>name</w:t>
+              <w:rPr>
+                <w:lang w:val="en-US"/>
+              </w:rPr>
+            </w:pPr>
+            <w:r>
+              <w:rPr>
+                <w:lang w:val="en-US"/>
+              </w:rPr>
+              <w:t>email</w:t>
             </w:r>
           </w:p>
         </w:tc>
@@ -7729,9 +7570,21 @@
             </w:pPr>
             <w:r>
               <w:rPr>
-                <w:lang w:val="ru-RU"/>
-              </w:rPr>
-              <w:t>Имя пользователя</w:t>
+                <w:lang w:val="en-US"/>
+              </w:rPr>
+              <w:t>Email</w:t>
+            </w:r>
+            <w:r>
+              <w:rPr>
+                <w:lang w:val="ru-RU"/>
+              </w:rPr>
+              <w:t xml:space="preserve"> </w:t>
+            </w:r>
+            <w:r>
+              <w:rPr>
+                <w:lang w:val="ru-RU"/>
+              </w:rPr>
+              <w:t>пользователя</w:t>
             </w:r>
           </w:p>
         </w:tc>
@@ -7756,14 +7609,14 @@
                 <w:between w:val="nil"/>
               </w:pBdr>
               <w:rPr>
-                <w:lang w:val="en-US"/>
-              </w:rPr>
-            </w:pPr>
-            <w:r>
-              <w:rPr>
-                <w:lang w:val="en-US"/>
-              </w:rPr>
-              <w:t>ivan</w:t>
+                <w:lang w:val="ru-RU"/>
+              </w:rPr>
+            </w:pPr>
+            <w:r>
+              <w:rPr>
+                <w:lang w:val="en-US"/>
+              </w:rPr>
+              <w:t>some@example.com</w:t>
             </w:r>
           </w:p>
         </w:tc>
@@ -7783,8 +7636,16 @@
             </w:tcMar>
           </w:tcPr>
           <w:p>
-            <w:r>
-              <w:t>2</w:t>
+            <w:pPr>
+              <w:rPr>
+                <w:lang w:val="ru-RU"/>
+              </w:rPr>
+            </w:pPr>
+            <w:r>
+              <w:rPr>
+                <w:lang w:val="ru-RU"/>
+              </w:rPr>
+              <w:t>4</w:t>
             </w:r>
           </w:p>
         </w:tc>
@@ -7801,14 +7662,14 @@
           <w:p>
             <w:pPr>
               <w:rPr>
-                <w:lang w:val="ru-RU"/>
-              </w:rPr>
-            </w:pPr>
-            <w:r>
-              <w:rPr>
-                <w:lang w:val="en-US"/>
-              </w:rPr>
-              <w:t>surname</w:t>
+                <w:lang w:val="en-US"/>
+              </w:rPr>
+            </w:pPr>
+            <w:r>
+              <w:rPr>
+                <w:lang w:val="en-US"/>
+              </w:rPr>
+              <w:t>login</w:t>
             </w:r>
           </w:p>
         </w:tc>
@@ -7840,13 +7701,7 @@
               <w:rPr>
                 <w:lang w:val="en-US"/>
               </w:rPr>
-              <w:t>s</w:t>
-            </w:r>
-            <w:r>
-              <w:rPr>
-                <w:lang w:val="en-US"/>
-              </w:rPr>
-              <w:t>tr</w:t>
+              <w:t>str</w:t>
             </w:r>
           </w:p>
         </w:tc>
@@ -7908,9 +7763,15 @@
             </w:pPr>
             <w:r>
               <w:rPr>
-                <w:lang w:val="ru-RU"/>
-              </w:rPr>
-              <w:t>Фамилия пользователя</w:t>
+                <w:lang w:val="en-US"/>
+              </w:rPr>
+              <w:t xml:space="preserve">login </w:t>
+            </w:r>
+            <w:r>
+              <w:rPr>
+                <w:lang w:val="ru-RU"/>
+              </w:rPr>
+              <w:t>пользователя</w:t>
             </w:r>
           </w:p>
         </w:tc>
@@ -7935,419 +7796,6 @@
                 <w:between w:val="nil"/>
               </w:pBdr>
               <w:rPr>
-                <w:lang w:val="en-US"/>
-              </w:rPr>
-            </w:pPr>
-            <w:r>
-              <w:rPr>
-                <w:lang w:val="en-US"/>
-              </w:rPr>
-              <w:t>I</w:t>
-            </w:r>
-            <w:r>
-              <w:rPr>
-                <w:lang w:val="en-US"/>
-              </w:rPr>
-              <w:t>van</w:t>
-            </w:r>
-            <w:r>
-              <w:rPr>
-                <w:lang w:val="en-US"/>
-              </w:rPr>
-              <w:t>ov</w:t>
-            </w:r>
-          </w:p>
-          <w:p>
-            <w:pPr>
-              <w:widowControl w:val="0"/>
-              <w:pBdr>
-                <w:top w:val="nil"/>
-                <w:left w:val="nil"/>
-                <w:bottom w:val="nil"/>
-                <w:right w:val="nil"/>
-                <w:between w:val="nil"/>
-              </w:pBdr>
-              <w:rPr>
-                <w:lang w:val="en-US"/>
-              </w:rPr>
-            </w:pPr>
-          </w:p>
-        </w:tc>
-      </w:tr>
-      <w:tr>
-        <w:trPr>
-          <w:trHeight w:val="830"/>
-        </w:trPr>
-        <w:tc>
-          <w:tcPr>
-            <w:tcW w:w="615" w:type="dxa"/>
-            <w:tcMar>
-              <w:top w:w="100" w:type="dxa"/>
-              <w:left w:w="100" w:type="dxa"/>
-              <w:bottom w:w="100" w:type="dxa"/>
-              <w:right w:w="100" w:type="dxa"/>
-            </w:tcMar>
-          </w:tcPr>
-          <w:p>
-            <w:pPr>
-              <w:rPr>
-                <w:lang w:val="en-US"/>
-              </w:rPr>
-            </w:pPr>
-            <w:r>
-              <w:rPr>
-                <w:lang w:val="en-US"/>
-              </w:rPr>
-              <w:t>3</w:t>
-            </w:r>
-          </w:p>
-        </w:tc>
-        <w:tc>
-          <w:tcPr>
-            <w:tcW w:w="1362" w:type="dxa"/>
-            <w:tcMar>
-              <w:top w:w="100" w:type="dxa"/>
-              <w:left w:w="100" w:type="dxa"/>
-              <w:bottom w:w="100" w:type="dxa"/>
-              <w:right w:w="100" w:type="dxa"/>
-            </w:tcMar>
-          </w:tcPr>
-          <w:p>
-            <w:pPr>
-              <w:rPr>
-                <w:lang w:val="en-US"/>
-              </w:rPr>
-            </w:pPr>
-            <w:r>
-              <w:rPr>
-                <w:lang w:val="en-US"/>
-              </w:rPr>
-              <w:t>email</w:t>
-            </w:r>
-          </w:p>
-        </w:tc>
-        <w:tc>
-          <w:tcPr>
-            <w:tcW w:w="1417" w:type="dxa"/>
-            <w:tcMar>
-              <w:top w:w="100" w:type="dxa"/>
-              <w:left w:w="100" w:type="dxa"/>
-              <w:bottom w:w="100" w:type="dxa"/>
-              <w:right w:w="100" w:type="dxa"/>
-            </w:tcMar>
-          </w:tcPr>
-          <w:p>
-            <w:pPr>
-              <w:widowControl w:val="0"/>
-              <w:pBdr>
-                <w:top w:val="nil"/>
-                <w:left w:val="nil"/>
-                <w:bottom w:val="nil"/>
-                <w:right w:val="nil"/>
-                <w:between w:val="nil"/>
-              </w:pBdr>
-              <w:rPr>
-                <w:lang w:val="en-US"/>
-              </w:rPr>
-            </w:pPr>
-            <w:r>
-              <w:rPr>
-                <w:lang w:val="en-US"/>
-              </w:rPr>
-              <w:t>s</w:t>
-            </w:r>
-            <w:r>
-              <w:rPr>
-                <w:lang w:val="en-US"/>
-              </w:rPr>
-              <w:t>tr</w:t>
-            </w:r>
-          </w:p>
-        </w:tc>
-        <w:tc>
-          <w:tcPr>
-            <w:tcW w:w="1701" w:type="dxa"/>
-            <w:tcMar>
-              <w:top w:w="100" w:type="dxa"/>
-              <w:left w:w="100" w:type="dxa"/>
-              <w:bottom w:w="100" w:type="dxa"/>
-              <w:right w:w="100" w:type="dxa"/>
-            </w:tcMar>
-          </w:tcPr>
-          <w:p>
-            <w:pPr>
-              <w:widowControl w:val="0"/>
-              <w:pBdr>
-                <w:top w:val="nil"/>
-                <w:left w:val="nil"/>
-                <w:bottom w:val="nil"/>
-                <w:right w:val="nil"/>
-                <w:between w:val="nil"/>
-              </w:pBdr>
-              <w:rPr>
-                <w:lang w:val="ru-RU"/>
-              </w:rPr>
-            </w:pPr>
-            <w:r>
-              <w:rPr>
-                <w:lang w:val="ru-RU"/>
-              </w:rPr>
-              <w:t>да</w:t>
-            </w:r>
-          </w:p>
-        </w:tc>
-        <w:tc>
-          <w:tcPr>
-            <w:tcW w:w="2127" w:type="dxa"/>
-            <w:tcMar>
-              <w:top w:w="100" w:type="dxa"/>
-              <w:left w:w="100" w:type="dxa"/>
-              <w:bottom w:w="100" w:type="dxa"/>
-              <w:right w:w="100" w:type="dxa"/>
-            </w:tcMar>
-          </w:tcPr>
-          <w:p>
-            <w:pPr>
-              <w:widowControl w:val="0"/>
-              <w:pBdr>
-                <w:top w:val="nil"/>
-                <w:left w:val="nil"/>
-                <w:bottom w:val="nil"/>
-                <w:right w:val="nil"/>
-                <w:between w:val="nil"/>
-              </w:pBdr>
-              <w:rPr>
-                <w:lang w:val="ru-RU"/>
-              </w:rPr>
-            </w:pPr>
-            <w:r>
-              <w:rPr>
-                <w:lang w:val="en-US"/>
-              </w:rPr>
-              <w:t>Email</w:t>
-            </w:r>
-            <w:r>
-              <w:rPr>
-                <w:lang w:val="ru-RU"/>
-              </w:rPr>
-              <w:t xml:space="preserve"> </w:t>
-            </w:r>
-            <w:r>
-              <w:rPr>
-                <w:lang w:val="ru-RU"/>
-              </w:rPr>
-              <w:t>пользователя</w:t>
-            </w:r>
-          </w:p>
-        </w:tc>
-        <w:tc>
-          <w:tcPr>
-            <w:tcW w:w="2551" w:type="dxa"/>
-            <w:tcMar>
-              <w:top w:w="100" w:type="dxa"/>
-              <w:left w:w="100" w:type="dxa"/>
-              <w:bottom w:w="100" w:type="dxa"/>
-              <w:right w:w="100" w:type="dxa"/>
-            </w:tcMar>
-          </w:tcPr>
-          <w:p>
-            <w:pPr>
-              <w:widowControl w:val="0"/>
-              <w:pBdr>
-                <w:top w:val="nil"/>
-                <w:left w:val="nil"/>
-                <w:bottom w:val="nil"/>
-                <w:right w:val="nil"/>
-                <w:between w:val="nil"/>
-              </w:pBdr>
-              <w:rPr>
-                <w:lang w:val="ru-RU"/>
-              </w:rPr>
-            </w:pPr>
-            <w:r>
-              <w:rPr>
-                <w:lang w:val="en-US"/>
-              </w:rPr>
-              <w:t>some@example.com</w:t>
-            </w:r>
-          </w:p>
-        </w:tc>
-      </w:tr>
-      <w:tr>
-        <w:trPr>
-          <w:trHeight w:val="830"/>
-        </w:trPr>
-        <w:tc>
-          <w:tcPr>
-            <w:tcW w:w="615" w:type="dxa"/>
-            <w:tcMar>
-              <w:top w:w="100" w:type="dxa"/>
-              <w:left w:w="100" w:type="dxa"/>
-              <w:bottom w:w="100" w:type="dxa"/>
-              <w:right w:w="100" w:type="dxa"/>
-            </w:tcMar>
-          </w:tcPr>
-          <w:p>
-            <w:pPr>
-              <w:rPr>
-                <w:lang w:val="ru-RU"/>
-              </w:rPr>
-            </w:pPr>
-            <w:r>
-              <w:rPr>
-                <w:lang w:val="ru-RU"/>
-              </w:rPr>
-              <w:t>4</w:t>
-            </w:r>
-          </w:p>
-        </w:tc>
-        <w:tc>
-          <w:tcPr>
-            <w:tcW w:w="1362" w:type="dxa"/>
-            <w:tcMar>
-              <w:top w:w="100" w:type="dxa"/>
-              <w:left w:w="100" w:type="dxa"/>
-              <w:bottom w:w="100" w:type="dxa"/>
-              <w:right w:w="100" w:type="dxa"/>
-            </w:tcMar>
-          </w:tcPr>
-          <w:p>
-            <w:pPr>
-              <w:rPr>
-                <w:lang w:val="en-US"/>
-              </w:rPr>
-            </w:pPr>
-            <w:r>
-              <w:rPr>
-                <w:lang w:val="en-US"/>
-              </w:rPr>
-              <w:t>login</w:t>
-            </w:r>
-          </w:p>
-        </w:tc>
-        <w:tc>
-          <w:tcPr>
-            <w:tcW w:w="1417" w:type="dxa"/>
-            <w:tcMar>
-              <w:top w:w="100" w:type="dxa"/>
-              <w:left w:w="100" w:type="dxa"/>
-              <w:bottom w:w="100" w:type="dxa"/>
-              <w:right w:w="100" w:type="dxa"/>
-            </w:tcMar>
-          </w:tcPr>
-          <w:p>
-            <w:pPr>
-              <w:widowControl w:val="0"/>
-              <w:pBdr>
-                <w:top w:val="nil"/>
-                <w:left w:val="nil"/>
-                <w:bottom w:val="nil"/>
-                <w:right w:val="nil"/>
-                <w:between w:val="nil"/>
-              </w:pBdr>
-              <w:rPr>
-                <w:lang w:val="en-US"/>
-              </w:rPr>
-            </w:pPr>
-            <w:r>
-              <w:rPr>
-                <w:lang w:val="en-US"/>
-              </w:rPr>
-              <w:t>str</w:t>
-            </w:r>
-          </w:p>
-        </w:tc>
-        <w:tc>
-          <w:tcPr>
-            <w:tcW w:w="1701" w:type="dxa"/>
-            <w:tcMar>
-              <w:top w:w="100" w:type="dxa"/>
-              <w:left w:w="100" w:type="dxa"/>
-              <w:bottom w:w="100" w:type="dxa"/>
-              <w:right w:w="100" w:type="dxa"/>
-            </w:tcMar>
-          </w:tcPr>
-          <w:p>
-            <w:pPr>
-              <w:widowControl w:val="0"/>
-              <w:pBdr>
-                <w:top w:val="nil"/>
-                <w:left w:val="nil"/>
-                <w:bottom w:val="nil"/>
-                <w:right w:val="nil"/>
-                <w:between w:val="nil"/>
-              </w:pBdr>
-              <w:rPr>
-                <w:lang w:val="ru-RU"/>
-              </w:rPr>
-            </w:pPr>
-            <w:r>
-              <w:rPr>
-                <w:lang w:val="ru-RU"/>
-              </w:rPr>
-              <w:t>да</w:t>
-            </w:r>
-          </w:p>
-        </w:tc>
-        <w:tc>
-          <w:tcPr>
-            <w:tcW w:w="2127" w:type="dxa"/>
-            <w:tcMar>
-              <w:top w:w="100" w:type="dxa"/>
-              <w:left w:w="100" w:type="dxa"/>
-              <w:bottom w:w="100" w:type="dxa"/>
-              <w:right w:w="100" w:type="dxa"/>
-            </w:tcMar>
-          </w:tcPr>
-          <w:p>
-            <w:pPr>
-              <w:widowControl w:val="0"/>
-              <w:pBdr>
-                <w:top w:val="nil"/>
-                <w:left w:val="nil"/>
-                <w:bottom w:val="nil"/>
-                <w:right w:val="nil"/>
-                <w:between w:val="nil"/>
-              </w:pBdr>
-              <w:rPr>
-                <w:lang w:val="ru-RU"/>
-              </w:rPr>
-            </w:pPr>
-            <w:r>
-              <w:rPr>
-                <w:lang w:val="en-US"/>
-              </w:rPr>
-              <w:t xml:space="preserve">login </w:t>
-            </w:r>
-            <w:r>
-              <w:rPr>
-                <w:lang w:val="ru-RU"/>
-              </w:rPr>
-              <w:t>пользователя</w:t>
-            </w:r>
-          </w:p>
-        </w:tc>
-        <w:tc>
-          <w:tcPr>
-            <w:tcW w:w="2551" w:type="dxa"/>
-            <w:tcMar>
-              <w:top w:w="100" w:type="dxa"/>
-              <w:left w:w="100" w:type="dxa"/>
-              <w:bottom w:w="100" w:type="dxa"/>
-              <w:right w:w="100" w:type="dxa"/>
-            </w:tcMar>
-          </w:tcPr>
-          <w:p>
-            <w:pPr>
-              <w:widowControl w:val="0"/>
-              <w:pBdr>
-                <w:top w:val="nil"/>
-                <w:left w:val="nil"/>
-                <w:bottom w:val="nil"/>
-                <w:right w:val="nil"/>
-                <w:between w:val="nil"/>
-              </w:pBdr>
-              <w:rPr>
                 <w:lang w:val="ru-RU"/>
               </w:rPr>
             </w:pPr>
@@ -8356,368 +7804,6 @@
                 <w:lang w:val="en-US"/>
               </w:rPr>
               <w:t>MasterOfTheUniverse</w:t>
-            </w:r>
-          </w:p>
-        </w:tc>
-      </w:tr>
-      <w:tr>
-        <w:trPr>
-          <w:trHeight w:val="830"/>
-        </w:trPr>
-        <w:tc>
-          <w:tcPr>
-            <w:tcW w:w="615" w:type="dxa"/>
-            <w:tcMar>
-              <w:top w:w="100" w:type="dxa"/>
-              <w:left w:w="100" w:type="dxa"/>
-              <w:bottom w:w="100" w:type="dxa"/>
-              <w:right w:w="100" w:type="dxa"/>
-            </w:tcMar>
-          </w:tcPr>
-          <w:p>
-            <w:pPr>
-              <w:rPr>
-                <w:lang w:val="ru-RU"/>
-              </w:rPr>
-            </w:pPr>
-            <w:r>
-              <w:rPr>
-                <w:lang w:val="ru-RU"/>
-              </w:rPr>
-              <w:t>5</w:t>
-            </w:r>
-          </w:p>
-        </w:tc>
-        <w:tc>
-          <w:tcPr>
-            <w:tcW w:w="1362" w:type="dxa"/>
-            <w:tcMar>
-              <w:top w:w="100" w:type="dxa"/>
-              <w:left w:w="100" w:type="dxa"/>
-              <w:bottom w:w="100" w:type="dxa"/>
-              <w:right w:w="100" w:type="dxa"/>
-            </w:tcMar>
-          </w:tcPr>
-          <w:p>
-            <w:pPr>
-              <w:rPr>
-                <w:lang w:val="en-US"/>
-              </w:rPr>
-            </w:pPr>
-            <w:r>
-              <w:rPr>
-                <w:lang w:val="en-US"/>
-              </w:rPr>
-              <w:t>age</w:t>
-            </w:r>
-          </w:p>
-        </w:tc>
-        <w:tc>
-          <w:tcPr>
-            <w:tcW w:w="1417" w:type="dxa"/>
-            <w:tcMar>
-              <w:top w:w="100" w:type="dxa"/>
-              <w:left w:w="100" w:type="dxa"/>
-              <w:bottom w:w="100" w:type="dxa"/>
-              <w:right w:w="100" w:type="dxa"/>
-            </w:tcMar>
-          </w:tcPr>
-          <w:p>
-            <w:pPr>
-              <w:widowControl w:val="0"/>
-              <w:pBdr>
-                <w:top w:val="nil"/>
-                <w:left w:val="nil"/>
-                <w:bottom w:val="nil"/>
-                <w:right w:val="nil"/>
-                <w:between w:val="nil"/>
-              </w:pBdr>
-              <w:rPr>
-                <w:lang w:val="en-US"/>
-              </w:rPr>
-            </w:pPr>
-            <w:r>
-              <w:rPr>
-                <w:lang w:val="en-US"/>
-              </w:rPr>
-              <w:t>str</w:t>
-            </w:r>
-          </w:p>
-        </w:tc>
-        <w:tc>
-          <w:tcPr>
-            <w:tcW w:w="1701" w:type="dxa"/>
-            <w:tcMar>
-              <w:top w:w="100" w:type="dxa"/>
-              <w:left w:w="100" w:type="dxa"/>
-              <w:bottom w:w="100" w:type="dxa"/>
-              <w:right w:w="100" w:type="dxa"/>
-            </w:tcMar>
-          </w:tcPr>
-          <w:p>
-            <w:pPr>
-              <w:widowControl w:val="0"/>
-              <w:pBdr>
-                <w:top w:val="nil"/>
-                <w:left w:val="nil"/>
-                <w:bottom w:val="nil"/>
-                <w:right w:val="nil"/>
-                <w:between w:val="nil"/>
-              </w:pBdr>
-              <w:rPr>
-                <w:lang w:val="ru-RU"/>
-              </w:rPr>
-            </w:pPr>
-            <w:r>
-              <w:rPr>
-                <w:lang w:val="ru-RU"/>
-              </w:rPr>
-              <w:t>да</w:t>
-            </w:r>
-          </w:p>
-        </w:tc>
-        <w:tc>
-          <w:tcPr>
-            <w:tcW w:w="2127" w:type="dxa"/>
-            <w:tcMar>
-              <w:top w:w="100" w:type="dxa"/>
-              <w:left w:w="100" w:type="dxa"/>
-              <w:bottom w:w="100" w:type="dxa"/>
-              <w:right w:w="100" w:type="dxa"/>
-            </w:tcMar>
-          </w:tcPr>
-          <w:p>
-            <w:pPr>
-              <w:widowControl w:val="0"/>
-              <w:pBdr>
-                <w:top w:val="nil"/>
-                <w:left w:val="nil"/>
-                <w:bottom w:val="nil"/>
-                <w:right w:val="nil"/>
-                <w:between w:val="nil"/>
-              </w:pBdr>
-              <w:rPr>
-                <w:lang w:val="ru-RU"/>
-              </w:rPr>
-            </w:pPr>
-            <w:r>
-              <w:rPr>
-                <w:lang w:val="ru-RU"/>
-              </w:rPr>
-              <w:t>возраст пользователя</w:t>
-            </w:r>
-          </w:p>
-        </w:tc>
-        <w:tc>
-          <w:tcPr>
-            <w:tcW w:w="2551" w:type="dxa"/>
-            <w:tcMar>
-              <w:top w:w="100" w:type="dxa"/>
-              <w:left w:w="100" w:type="dxa"/>
-              <w:bottom w:w="100" w:type="dxa"/>
-              <w:right w:w="100" w:type="dxa"/>
-            </w:tcMar>
-          </w:tcPr>
-          <w:p>
-            <w:pPr>
-              <w:widowControl w:val="0"/>
-              <w:pBdr>
-                <w:top w:val="nil"/>
-                <w:left w:val="nil"/>
-                <w:bottom w:val="nil"/>
-                <w:right w:val="nil"/>
-                <w:between w:val="nil"/>
-              </w:pBdr>
-              <w:rPr>
-                <w:lang w:val="ru-RU"/>
-              </w:rPr>
-            </w:pPr>
-            <w:r>
-              <w:rPr>
-                <w:lang w:val="ru-RU"/>
-              </w:rPr>
-              <w:t>18</w:t>
-            </w:r>
-          </w:p>
-        </w:tc>
-      </w:tr>
-      <w:tr>
-        <w:trPr>
-          <w:trHeight w:val="830"/>
-        </w:trPr>
-        <w:tc>
-          <w:tcPr>
-            <w:tcW w:w="615" w:type="dxa"/>
-            <w:tcMar>
-              <w:top w:w="100" w:type="dxa"/>
-              <w:left w:w="100" w:type="dxa"/>
-              <w:bottom w:w="100" w:type="dxa"/>
-              <w:right w:w="100" w:type="dxa"/>
-            </w:tcMar>
-          </w:tcPr>
-          <w:p>
-            <w:pPr>
-              <w:rPr>
-                <w:lang w:val="ru-RU"/>
-              </w:rPr>
-            </w:pPr>
-            <w:r>
-              <w:rPr>
-                <w:lang w:val="ru-RU"/>
-              </w:rPr>
-              <w:t>6</w:t>
-            </w:r>
-          </w:p>
-        </w:tc>
-        <w:tc>
-          <w:tcPr>
-            <w:tcW w:w="1362" w:type="dxa"/>
-            <w:tcMar>
-              <w:top w:w="100" w:type="dxa"/>
-              <w:left w:w="100" w:type="dxa"/>
-              <w:bottom w:w="100" w:type="dxa"/>
-              <w:right w:w="100" w:type="dxa"/>
-            </w:tcMar>
-          </w:tcPr>
-          <w:p>
-            <w:pPr>
-              <w:rPr>
-                <w:lang w:val="en-US"/>
-              </w:rPr>
-            </w:pPr>
-            <w:r>
-              <w:rPr>
-                <w:lang w:val="en-US"/>
-              </w:rPr>
-              <w:t>role</w:t>
-            </w:r>
-          </w:p>
-        </w:tc>
-        <w:tc>
-          <w:tcPr>
-            <w:tcW w:w="1417" w:type="dxa"/>
-            <w:tcMar>
-              <w:top w:w="100" w:type="dxa"/>
-              <w:left w:w="100" w:type="dxa"/>
-              <w:bottom w:w="100" w:type="dxa"/>
-              <w:right w:w="100" w:type="dxa"/>
-            </w:tcMar>
-          </w:tcPr>
-          <w:p>
-            <w:pPr>
-              <w:widowControl w:val="0"/>
-              <w:pBdr>
-                <w:top w:val="nil"/>
-                <w:left w:val="nil"/>
-                <w:bottom w:val="nil"/>
-                <w:right w:val="nil"/>
-                <w:between w:val="nil"/>
-              </w:pBdr>
-              <w:rPr>
-                <w:lang w:val="en-US"/>
-              </w:rPr>
-            </w:pPr>
-            <w:r>
-              <w:rPr>
-                <w:lang w:val="en-US"/>
-              </w:rPr>
-              <w:t>str</w:t>
-            </w:r>
-          </w:p>
-        </w:tc>
-        <w:tc>
-          <w:tcPr>
-            <w:tcW w:w="1701" w:type="dxa"/>
-            <w:tcMar>
-              <w:top w:w="100" w:type="dxa"/>
-              <w:left w:w="100" w:type="dxa"/>
-              <w:bottom w:w="100" w:type="dxa"/>
-              <w:right w:w="100" w:type="dxa"/>
-            </w:tcMar>
-          </w:tcPr>
-          <w:p>
-            <w:pPr>
-              <w:widowControl w:val="0"/>
-              <w:pBdr>
-                <w:top w:val="nil"/>
-                <w:left w:val="nil"/>
-                <w:bottom w:val="nil"/>
-                <w:right w:val="nil"/>
-                <w:between w:val="nil"/>
-              </w:pBdr>
-              <w:rPr>
-                <w:lang w:val="ru-RU"/>
-              </w:rPr>
-            </w:pPr>
-            <w:r>
-              <w:rPr>
-                <w:lang w:val="ru-RU"/>
-              </w:rPr>
-              <w:t>нет</w:t>
-            </w:r>
-          </w:p>
-        </w:tc>
-        <w:tc>
-          <w:tcPr>
-            <w:tcW w:w="2127" w:type="dxa"/>
-            <w:tcMar>
-              <w:top w:w="100" w:type="dxa"/>
-              <w:left w:w="100" w:type="dxa"/>
-              <w:bottom w:w="100" w:type="dxa"/>
-              <w:right w:w="100" w:type="dxa"/>
-            </w:tcMar>
-          </w:tcPr>
-          <w:p>
-            <w:pPr>
-              <w:widowControl w:val="0"/>
-              <w:pBdr>
-                <w:top w:val="nil"/>
-                <w:left w:val="nil"/>
-                <w:bottom w:val="nil"/>
-                <w:right w:val="nil"/>
-                <w:between w:val="nil"/>
-              </w:pBdr>
-              <w:rPr>
-                <w:lang w:val="ru-RU"/>
-              </w:rPr>
-            </w:pPr>
-            <w:r>
-              <w:rPr>
-                <w:lang w:val="ru-RU"/>
-              </w:rPr>
-              <w:t>роль пользователя</w:t>
-            </w:r>
-          </w:p>
-        </w:tc>
-        <w:tc>
-          <w:tcPr>
-            <w:tcW w:w="2551" w:type="dxa"/>
-            <w:tcMar>
-              <w:top w:w="100" w:type="dxa"/>
-              <w:left w:w="100" w:type="dxa"/>
-              <w:bottom w:w="100" w:type="dxa"/>
-              <w:right w:w="100" w:type="dxa"/>
-            </w:tcMar>
-          </w:tcPr>
-          <w:p>
-            <w:pPr>
-              <w:widowControl w:val="0"/>
-              <w:pBdr>
-                <w:top w:val="nil"/>
-                <w:left w:val="nil"/>
-                <w:bottom w:val="nil"/>
-                <w:right w:val="nil"/>
-                <w:between w:val="nil"/>
-              </w:pBdr>
-              <w:rPr>
-                <w:lang w:val="en-US"/>
-              </w:rPr>
-            </w:pPr>
-            <w:r>
-              <w:rPr>
-                <w:lang w:val="en-US"/>
-              </w:rPr>
-              <w:t>Organizer</w:t>
             </w:r>
           </w:p>
         </w:tc>
@@ -9347,7 +8433,7 @@
               <w:rPr>
                 <w:lang w:val="ru-RU"/>
               </w:rPr>
-              <w:t>2</w:t>
+              <w:t>3</w:t>
             </w:r>
           </w:p>
         </w:tc>
@@ -9364,14 +8450,16 @@
           <w:p>
             <w:pPr>
               <w:rPr>
-                <w:lang w:val="en-US"/>
-              </w:rPr>
-            </w:pPr>
-            <w:r>
-              <w:rPr>
-                <w:lang w:val="en-US"/>
-              </w:rPr>
-              <w:t>Body of response</w:t>
+                <w:bCs/>
+                <w:lang w:val="en-US"/>
+              </w:rPr>
+            </w:pPr>
+            <w:r>
+              <w:rPr>
+                <w:bCs/>
+                <w:lang w:val="en-US"/>
+              </w:rPr>
+              <w:t>HTTP response</w:t>
             </w:r>
           </w:p>
         </w:tc>
@@ -9403,7 +8491,7 @@
               <w:rPr>
                 <w:lang w:val="en-US"/>
               </w:rPr>
-              <w:t>JSON</w:t>
+              <w:t>Str</w:t>
             </w:r>
           </w:p>
         </w:tc>
@@ -9467,7 +8555,19 @@
               <w:rPr>
                 <w:lang w:val="ru-RU"/>
               </w:rPr>
-              <w:t>Тело ответа системы на успешную регистрацию</w:t>
+              <w:t>Ответ системы об неуспешности</w:t>
+            </w:r>
+            <w:r>
+              <w:rPr>
+                <w:lang w:val="ru-RU"/>
+              </w:rPr>
+              <w:t xml:space="preserve"> </w:t>
+            </w:r>
+            <w:r>
+              <w:rPr>
+                <w:lang w:val="ru-RU"/>
+              </w:rPr>
+              <w:t>регистрации</w:t>
             </w:r>
           </w:p>
         </w:tc>
@@ -9492,20 +8592,81 @@
                 <w:between w:val="nil"/>
               </w:pBdr>
               <w:rPr>
-                <w:sz w:val="18"/>
-                <w:szCs w:val="18"/>
-                <w:lang w:val="ru-RU"/>
-              </w:rPr>
-            </w:pPr>
-            <w:r>
-              <w:rPr>
-                <w:sz w:val="18"/>
-                <w:szCs w:val="18"/>
-                <w:lang w:val="ru-RU"/>
-              </w:rPr>
-              <w:t>‘{</w:t>
-            </w:r>
-          </w:p>
+                <w:lang w:val="ru-RU"/>
+              </w:rPr>
+            </w:pPr>
+            <w:r>
+              <w:rPr>
+                <w:lang w:val="en-US"/>
+              </w:rPr>
+              <w:t xml:space="preserve">400 </w:t>
+            </w:r>
+          </w:p>
+        </w:tc>
+      </w:tr>
+      <w:tr>
+        <w:trPr>
+          <w:trHeight w:val="830"/>
+        </w:trPr>
+        <w:tc>
+          <w:tcPr>
+            <w:tcW w:w="615" w:type="dxa"/>
+            <w:tcMar>
+              <w:top w:w="100" w:type="dxa"/>
+              <w:left w:w="100" w:type="dxa"/>
+              <w:bottom w:w="100" w:type="dxa"/>
+              <w:right w:w="100" w:type="dxa"/>
+            </w:tcMar>
+          </w:tcPr>
+          <w:p>
+            <w:pPr>
+              <w:rPr>
+                <w:lang w:val="ru-RU"/>
+              </w:rPr>
+            </w:pPr>
+            <w:r>
+              <w:rPr>
+                <w:lang w:val="ru-RU"/>
+              </w:rPr>
+              <w:t>4</w:t>
+            </w:r>
+          </w:p>
+        </w:tc>
+        <w:tc>
+          <w:tcPr>
+            <w:tcW w:w="1362" w:type="dxa"/>
+            <w:tcMar>
+              <w:top w:w="100" w:type="dxa"/>
+              <w:left w:w="100" w:type="dxa"/>
+              <w:bottom w:w="100" w:type="dxa"/>
+              <w:right w:w="100" w:type="dxa"/>
+            </w:tcMar>
+          </w:tcPr>
+          <w:p>
+            <w:pPr>
+              <w:rPr>
+                <w:bCs/>
+                <w:lang w:val="ru-RU"/>
+              </w:rPr>
+            </w:pPr>
+            <w:r>
+              <w:rPr>
+                <w:lang w:val="en-US"/>
+              </w:rPr>
+              <w:t>Body of response</w:t>
+            </w:r>
+          </w:p>
+        </w:tc>
+        <w:tc>
+          <w:tcPr>
+            <w:tcW w:w="1417" w:type="dxa"/>
+            <w:tcMar>
+              <w:top w:w="100" w:type="dxa"/>
+              <w:left w:w="100" w:type="dxa"/>
+              <w:bottom w:w="100" w:type="dxa"/>
+              <w:right w:w="100" w:type="dxa"/>
+            </w:tcMar>
+          </w:tcPr>
           <w:p>
             <w:pPr>
               <w:widowControl w:val="0"/>
@@ -9517,20 +8678,27 @@
                 <w:between w:val="nil"/>
               </w:pBdr>
               <w:rPr>
-                <w:sz w:val="18"/>
-                <w:szCs w:val="18"/>
-                <w:lang w:val="ru-RU"/>
-              </w:rPr>
-            </w:pPr>
-            <w:r>
-              <w:rPr>
-                <w:sz w:val="18"/>
-                <w:szCs w:val="18"/>
-                <w:lang w:val="ru-RU"/>
-              </w:rPr>
-              <w:t xml:space="preserve">  “login” : “Master”,</w:t>
-            </w:r>
-          </w:p>
+                <w:lang w:val="en-US"/>
+              </w:rPr>
+            </w:pPr>
+            <w:r>
+              <w:rPr>
+                <w:lang w:val="en-US"/>
+              </w:rPr>
+              <w:t>Str</w:t>
+            </w:r>
+          </w:p>
+        </w:tc>
+        <w:tc>
+          <w:tcPr>
+            <w:tcW w:w="851" w:type="dxa"/>
+            <w:tcMar>
+              <w:top w:w="100" w:type="dxa"/>
+              <w:left w:w="100" w:type="dxa"/>
+              <w:bottom w:w="100" w:type="dxa"/>
+              <w:right w:w="100" w:type="dxa"/>
+            </w:tcMar>
+          </w:tcPr>
           <w:p>
             <w:pPr>
               <w:widowControl w:val="0"/>
@@ -9542,77 +8710,20 @@
                 <w:between w:val="nil"/>
               </w:pBdr>
               <w:rPr>
-                <w:lang w:val="en-US"/>
-              </w:rPr>
-            </w:pPr>
-            <w:r>
-              <w:rPr>
-                <w:sz w:val="18"/>
-                <w:szCs w:val="18"/>
-                <w:lang w:val="ru-RU"/>
-              </w:rPr>
-              <w:t>}’</w:t>
-            </w:r>
-          </w:p>
-        </w:tc>
-      </w:tr>
-      <w:tr>
-        <w:trPr>
-          <w:trHeight w:val="830"/>
-        </w:trPr>
-        <w:tc>
-          <w:tcPr>
-            <w:tcW w:w="615" w:type="dxa"/>
-            <w:tcMar>
-              <w:top w:w="100" w:type="dxa"/>
-              <w:left w:w="100" w:type="dxa"/>
-              <w:bottom w:w="100" w:type="dxa"/>
-              <w:right w:w="100" w:type="dxa"/>
-            </w:tcMar>
-          </w:tcPr>
-          <w:p>
-            <w:pPr>
-              <w:rPr>
-                <w:lang w:val="ru-RU"/>
-              </w:rPr>
-            </w:pPr>
-            <w:r>
-              <w:rPr>
-                <w:lang w:val="ru-RU"/>
-              </w:rPr>
-              <w:t>3</w:t>
-            </w:r>
-          </w:p>
-        </w:tc>
-        <w:tc>
-          <w:tcPr>
-            <w:tcW w:w="1362" w:type="dxa"/>
-            <w:tcMar>
-              <w:top w:w="100" w:type="dxa"/>
-              <w:left w:w="100" w:type="dxa"/>
-              <w:bottom w:w="100" w:type="dxa"/>
-              <w:right w:w="100" w:type="dxa"/>
-            </w:tcMar>
-          </w:tcPr>
-          <w:p>
-            <w:pPr>
-              <w:rPr>
-                <w:bCs/>
-                <w:lang w:val="en-US"/>
-              </w:rPr>
-            </w:pPr>
-            <w:r>
-              <w:rPr>
-                <w:bCs/>
-                <w:lang w:val="en-US"/>
-              </w:rPr>
-              <w:t>HTTP response</w:t>
-            </w:r>
-          </w:p>
-        </w:tc>
-        <w:tc>
-          <w:tcPr>
-            <w:tcW w:w="1417" w:type="dxa"/>
+                <w:lang w:val="ru-RU"/>
+              </w:rPr>
+            </w:pPr>
+            <w:r>
+              <w:rPr>
+                <w:lang w:val="ru-RU"/>
+              </w:rPr>
+              <w:t>Да</w:t>
+            </w:r>
+          </w:p>
+        </w:tc>
+        <w:tc>
+          <w:tcPr>
+            <w:tcW w:w="3685" w:type="dxa"/>
             <w:tcMar>
               <w:top w:w="100" w:type="dxa"/>
               <w:left w:w="100" w:type="dxa"/>
@@ -9631,20 +8742,32 @@
                 <w:between w:val="nil"/>
               </w:pBdr>
               <w:rPr>
-                <w:lang w:val="en-US"/>
-              </w:rPr>
-            </w:pPr>
-            <w:r>
-              <w:rPr>
-                <w:lang w:val="en-US"/>
-              </w:rPr>
-              <w:t>Str</w:t>
-            </w:r>
-          </w:p>
-        </w:tc>
-        <w:tc>
-          <w:tcPr>
-            <w:tcW w:w="851" w:type="dxa"/>
+                <w:lang w:val="ru-RU"/>
+              </w:rPr>
+            </w:pPr>
+            <w:r>
+              <w:rPr>
+                <w:lang w:val="ru-RU"/>
+              </w:rPr>
+              <w:t xml:space="preserve">Ответ системы, что конкретно не так логин или </w:t>
+            </w:r>
+            <w:r>
+              <w:rPr>
+                <w:lang w:val="en-US"/>
+              </w:rPr>
+              <w:t>email </w:t>
+            </w:r>
+            <w:r>
+              <w:rPr>
+                <w:lang w:val="ru-RU"/>
+              </w:rPr>
+              <w:t>уже существуют</w:t>
+            </w:r>
+          </w:p>
+        </w:tc>
+        <w:tc>
+          <w:tcPr>
+            <w:tcW w:w="1843" w:type="dxa"/>
             <w:tcMar>
               <w:top w:w="100" w:type="dxa"/>
               <w:left w:w="100" w:type="dxa"/>
@@ -9663,27 +8786,20 @@
                 <w:between w:val="nil"/>
               </w:pBdr>
               <w:rPr>
-                <w:lang w:val="ru-RU"/>
-              </w:rPr>
-            </w:pPr>
-            <w:r>
-              <w:rPr>
-                <w:lang w:val="ru-RU"/>
-              </w:rPr>
-              <w:t>Да</w:t>
-            </w:r>
-          </w:p>
-        </w:tc>
-        <w:tc>
-          <w:tcPr>
-            <w:tcW w:w="3685" w:type="dxa"/>
-            <w:tcMar>
-              <w:top w:w="100" w:type="dxa"/>
-              <w:left w:w="100" w:type="dxa"/>
-              <w:bottom w:w="100" w:type="dxa"/>
-              <w:right w:w="100" w:type="dxa"/>
-            </w:tcMar>
-          </w:tcPr>
+                <w:sz w:val="18"/>
+                <w:szCs w:val="18"/>
+                <w:lang w:val="en-US"/>
+              </w:rPr>
+            </w:pPr>
+            <w:r>
+              <w:rPr>
+                <w:sz w:val="18"/>
+                <w:szCs w:val="18"/>
+                <w:lang w:val="en-US"/>
+              </w:rPr>
+              <w:t>‘{</w:t>
+            </w:r>
+          </w:p>
           <w:p>
             <w:pPr>
               <w:widowControl w:val="0"/>
@@ -9695,39 +8811,20 @@
                 <w:between w:val="nil"/>
               </w:pBdr>
               <w:rPr>
-                <w:lang w:val="ru-RU"/>
-              </w:rPr>
-            </w:pPr>
-            <w:r>
-              <w:rPr>
-                <w:lang w:val="ru-RU"/>
-              </w:rPr>
-              <w:t>Ответ системы об неуспешности</w:t>
-            </w:r>
-            <w:r>
-              <w:rPr>
-                <w:lang w:val="ru-RU"/>
-              </w:rPr>
-              <w:t xml:space="preserve"> </w:t>
-            </w:r>
-            <w:r>
-              <w:rPr>
-                <w:lang w:val="ru-RU"/>
-              </w:rPr>
-              <w:t>регистрации</w:t>
-            </w:r>
-          </w:p>
-        </w:tc>
-        <w:tc>
-          <w:tcPr>
-            <w:tcW w:w="1843" w:type="dxa"/>
-            <w:tcMar>
-              <w:top w:w="100" w:type="dxa"/>
-              <w:left w:w="100" w:type="dxa"/>
-              <w:bottom w:w="100" w:type="dxa"/>
-              <w:right w:w="100" w:type="dxa"/>
-            </w:tcMar>
-          </w:tcPr>
+                <w:sz w:val="18"/>
+                <w:szCs w:val="18"/>
+                <w:lang w:val="en-US"/>
+              </w:rPr>
+            </w:pPr>
+            <w:r>
+              <w:rPr>
+                <w:sz w:val="18"/>
+                <w:szCs w:val="18"/>
+                <w:lang w:val="en-US"/>
+              </w:rPr>
+              <w:t>“message” : “login is already exist”</w:t>
+            </w:r>
+          </w:p>
           <w:p>
             <w:pPr>
               <w:widowControl w:val="0"/>
@@ -9739,250 +8836,6 @@
                 <w:between w:val="nil"/>
               </w:pBdr>
               <w:rPr>
-                <w:lang w:val="ru-RU"/>
-              </w:rPr>
-            </w:pPr>
-            <w:r>
-              <w:rPr>
-                <w:lang w:val="en-US"/>
-              </w:rPr>
-              <w:t xml:space="preserve">400 </w:t>
-            </w:r>
-          </w:p>
-        </w:tc>
-      </w:tr>
-      <w:tr>
-        <w:trPr>
-          <w:trHeight w:val="830"/>
-        </w:trPr>
-        <w:tc>
-          <w:tcPr>
-            <w:tcW w:w="615" w:type="dxa"/>
-            <w:tcMar>
-              <w:top w:w="100" w:type="dxa"/>
-              <w:left w:w="100" w:type="dxa"/>
-              <w:bottom w:w="100" w:type="dxa"/>
-              <w:right w:w="100" w:type="dxa"/>
-            </w:tcMar>
-          </w:tcPr>
-          <w:p>
-            <w:pPr>
-              <w:rPr>
-                <w:lang w:val="ru-RU"/>
-              </w:rPr>
-            </w:pPr>
-            <w:r>
-              <w:rPr>
-                <w:lang w:val="ru-RU"/>
-              </w:rPr>
-              <w:t>4</w:t>
-            </w:r>
-          </w:p>
-        </w:tc>
-        <w:tc>
-          <w:tcPr>
-            <w:tcW w:w="1362" w:type="dxa"/>
-            <w:tcMar>
-              <w:top w:w="100" w:type="dxa"/>
-              <w:left w:w="100" w:type="dxa"/>
-              <w:bottom w:w="100" w:type="dxa"/>
-              <w:right w:w="100" w:type="dxa"/>
-            </w:tcMar>
-          </w:tcPr>
-          <w:p>
-            <w:pPr>
-              <w:rPr>
-                <w:bCs/>
-                <w:lang w:val="ru-RU"/>
-              </w:rPr>
-            </w:pPr>
-            <w:r>
-              <w:rPr>
-                <w:lang w:val="en-US"/>
-              </w:rPr>
-              <w:t>Body of response</w:t>
-            </w:r>
-          </w:p>
-        </w:tc>
-        <w:tc>
-          <w:tcPr>
-            <w:tcW w:w="1417" w:type="dxa"/>
-            <w:tcMar>
-              <w:top w:w="100" w:type="dxa"/>
-              <w:left w:w="100" w:type="dxa"/>
-              <w:bottom w:w="100" w:type="dxa"/>
-              <w:right w:w="100" w:type="dxa"/>
-            </w:tcMar>
-          </w:tcPr>
-          <w:p>
-            <w:pPr>
-              <w:widowControl w:val="0"/>
-              <w:pBdr>
-                <w:top w:val="nil"/>
-                <w:left w:val="nil"/>
-                <w:bottom w:val="nil"/>
-                <w:right w:val="nil"/>
-                <w:between w:val="nil"/>
-              </w:pBdr>
-              <w:rPr>
-                <w:lang w:val="en-US"/>
-              </w:rPr>
-            </w:pPr>
-            <w:r>
-              <w:rPr>
-                <w:lang w:val="en-US"/>
-              </w:rPr>
-              <w:t>Str</w:t>
-            </w:r>
-          </w:p>
-        </w:tc>
-        <w:tc>
-          <w:tcPr>
-            <w:tcW w:w="851" w:type="dxa"/>
-            <w:tcMar>
-              <w:top w:w="100" w:type="dxa"/>
-              <w:left w:w="100" w:type="dxa"/>
-              <w:bottom w:w="100" w:type="dxa"/>
-              <w:right w:w="100" w:type="dxa"/>
-            </w:tcMar>
-          </w:tcPr>
-          <w:p>
-            <w:pPr>
-              <w:widowControl w:val="0"/>
-              <w:pBdr>
-                <w:top w:val="nil"/>
-                <w:left w:val="nil"/>
-                <w:bottom w:val="nil"/>
-                <w:right w:val="nil"/>
-                <w:between w:val="nil"/>
-              </w:pBdr>
-              <w:rPr>
-                <w:lang w:val="ru-RU"/>
-              </w:rPr>
-            </w:pPr>
-            <w:r>
-              <w:rPr>
-                <w:lang w:val="ru-RU"/>
-              </w:rPr>
-              <w:t>Да</w:t>
-            </w:r>
-          </w:p>
-        </w:tc>
-        <w:tc>
-          <w:tcPr>
-            <w:tcW w:w="3685" w:type="dxa"/>
-            <w:tcMar>
-              <w:top w:w="100" w:type="dxa"/>
-              <w:left w:w="100" w:type="dxa"/>
-              <w:bottom w:w="100" w:type="dxa"/>
-              <w:right w:w="100" w:type="dxa"/>
-            </w:tcMar>
-          </w:tcPr>
-          <w:p>
-            <w:pPr>
-              <w:widowControl w:val="0"/>
-              <w:pBdr>
-                <w:top w:val="nil"/>
-                <w:left w:val="nil"/>
-                <w:bottom w:val="nil"/>
-                <w:right w:val="nil"/>
-                <w:between w:val="nil"/>
-              </w:pBdr>
-              <w:rPr>
-                <w:lang w:val="ru-RU"/>
-              </w:rPr>
-            </w:pPr>
-            <w:r>
-              <w:rPr>
-                <w:lang w:val="ru-RU"/>
-              </w:rPr>
-              <w:t xml:space="preserve">Ответ системы, что конкретно не так логин или </w:t>
-            </w:r>
-            <w:r>
-              <w:rPr>
-                <w:lang w:val="en-US"/>
-              </w:rPr>
-              <w:t>email </w:t>
-            </w:r>
-            <w:r>
-              <w:rPr>
-                <w:lang w:val="ru-RU"/>
-              </w:rPr>
-              <w:t>уже существуют</w:t>
-            </w:r>
-          </w:p>
-        </w:tc>
-        <w:tc>
-          <w:tcPr>
-            <w:tcW w:w="1843" w:type="dxa"/>
-            <w:tcMar>
-              <w:top w:w="100" w:type="dxa"/>
-              <w:left w:w="100" w:type="dxa"/>
-              <w:bottom w:w="100" w:type="dxa"/>
-              <w:right w:w="100" w:type="dxa"/>
-            </w:tcMar>
-          </w:tcPr>
-          <w:p>
-            <w:pPr>
-              <w:widowControl w:val="0"/>
-              <w:pBdr>
-                <w:top w:val="nil"/>
-                <w:left w:val="nil"/>
-                <w:bottom w:val="nil"/>
-                <w:right w:val="nil"/>
-                <w:between w:val="nil"/>
-              </w:pBdr>
-              <w:rPr>
-                <w:sz w:val="18"/>
-                <w:szCs w:val="18"/>
-                <w:lang w:val="en-US"/>
-              </w:rPr>
-            </w:pPr>
-            <w:r>
-              <w:rPr>
-                <w:sz w:val="18"/>
-                <w:szCs w:val="18"/>
-                <w:lang w:val="en-US"/>
-              </w:rPr>
-              <w:t>‘{</w:t>
-            </w:r>
-          </w:p>
-          <w:p>
-            <w:pPr>
-              <w:widowControl w:val="0"/>
-              <w:pBdr>
-                <w:top w:val="nil"/>
-                <w:left w:val="nil"/>
-                <w:bottom w:val="nil"/>
-                <w:right w:val="nil"/>
-                <w:between w:val="nil"/>
-              </w:pBdr>
-              <w:rPr>
-                <w:sz w:val="18"/>
-                <w:szCs w:val="18"/>
-                <w:lang w:val="en-US"/>
-              </w:rPr>
-            </w:pPr>
-            <w:r>
-              <w:rPr>
-                <w:sz w:val="18"/>
-                <w:szCs w:val="18"/>
-                <w:lang w:val="en-US"/>
-              </w:rPr>
-              <w:t>“message” : “login is already exist”</w:t>
-            </w:r>
-          </w:p>
-          <w:p>
-            <w:pPr>
-              <w:widowControl w:val="0"/>
-              <w:pBdr>
-                <w:top w:val="nil"/>
-                <w:left w:val="nil"/>
-                <w:bottom w:val="nil"/>
-                <w:right w:val="nil"/>
-                <w:between w:val="nil"/>
-              </w:pBdr>
-              <w:rPr>
                 <w:lang w:val="en-US"/>
               </w:rPr>
             </w:pPr>
@@ -10058,6 +8911,7 @@
       </w:pPr>
       <w:r>
         <w:rPr>
+          <w:noProof/>
           <w:lang w:val="ru-RU"/>
         </w:rPr>
         <w:drawing>
@@ -10323,13 +9177,7 @@
               <w:rPr>
                 <w:lang w:val="en-US"/>
               </w:rPr>
-              <w:t xml:space="preserve">  'http://example.com/</w:t>
-            </w:r>
-            <w:r>
-              <w:rPr>
-                <w:lang w:val="en-US"/>
-              </w:rPr>
-              <w:t>events</w:t>
+              <w:t xml:space="preserve">  'http://example.com/events</w:t>
             </w:r>
           </w:p>
           <w:p>
@@ -11380,6 +10228,7 @@
       </w:pPr>
       <w:r>
         <w:rPr>
+          <w:noProof/>
           <w:lang w:val="ru-RU"/>
         </w:rPr>
         <w:drawing>

</xml_diff>

<commit_message>
HTTP codes are amended in APIDescription. View for user creation is added.
</commit_message>
<xml_diff>
--- a/Documentation/APIDescription.docx
+++ b/Documentation/APIDescription.docx
@@ -4296,13 +4296,37 @@
               <w:rPr>
                 <w:lang w:val="en-US"/>
               </w:rPr>
-              <w:t>Response code: 200,40</w:t>
-            </w:r>
-            <w:r>
-              <w:rPr>
-                <w:lang w:val="en-US"/>
-              </w:rPr>
-              <w:t>1</w:t>
+              <w:t>Response code: 20</w:t>
+            </w:r>
+            <w:r>
+              <w:rPr>
+                <w:lang w:val="en-US"/>
+              </w:rPr>
+              <w:t>0</w:t>
+            </w:r>
+            <w:r>
+              <w:rPr>
+                <w:lang w:val="en-US"/>
+              </w:rPr>
+              <w:t>,</w:t>
+            </w:r>
+            <w:r>
+              <w:rPr>
+                <w:lang w:val="en-US"/>
+              </w:rPr>
+              <w:t xml:space="preserve"> </w:t>
+            </w:r>
+            <w:r>
+              <w:rPr>
+                <w:lang w:val="en-US"/>
+              </w:rPr>
+              <w:t>40</w:t>
+            </w:r>
+            <w:r>
+              <w:rPr>
+                <w:lang w:val="en-US"/>
+              </w:rPr>
+              <w:t>0</w:t>
             </w:r>
           </w:p>
           <w:p>
@@ -4341,13 +4365,31 @@
               <w:rPr>
                 <w:lang w:val="en-US"/>
               </w:rPr>
-              <w:t xml:space="preserve">  For 200</w:t>
-            </w:r>
-            <w:r>
-              <w:rPr>
-                <w:lang w:val="en-US"/>
-              </w:rPr>
-              <w:br/>
+              <w:t>For 20</w:t>
+            </w:r>
+            <w:r>
+              <w:rPr>
+                <w:lang w:val="en-US"/>
+              </w:rPr>
+              <w:t>0</w:t>
+            </w:r>
+            <w:r>
+              <w:rPr>
+                <w:lang w:val="en-US"/>
+              </w:rPr>
+              <w:t xml:space="preserve">: </w:t>
+            </w:r>
+            <w:r>
+              <w:rPr>
+                <w:lang w:val="en-US"/>
+              </w:rPr>
+              <w:t xml:space="preserve"> “</w:t>
+            </w:r>
+            <w:r>
+              <w:rPr>
+                <w:lang w:val="en-US"/>
+              </w:rPr>
+              <w:t>OK”</w:t>
             </w:r>
           </w:p>
           <w:p>
@@ -4358,12 +4400,6 @@
                 <w:lang w:val="en-US"/>
               </w:rPr>
             </w:pPr>
-            <w:r>
-              <w:rPr>
-                <w:lang w:val="en-US"/>
-              </w:rPr>
-              <w:t xml:space="preserve">  “Status: ok”</w:t>
-            </w:r>
           </w:p>
           <w:p>
             <w:pPr>
@@ -4373,6 +4409,42 @@
                 <w:lang w:val="en-US"/>
               </w:rPr>
             </w:pPr>
+            <w:r>
+              <w:rPr>
+                <w:lang w:val="en-US"/>
+              </w:rPr>
+              <w:t>For 40</w:t>
+            </w:r>
+            <w:r>
+              <w:rPr>
+                <w:lang w:val="en-US"/>
+              </w:rPr>
+              <w:t>0</w:t>
+            </w:r>
+            <w:r>
+              <w:rPr>
+                <w:lang w:val="en-US"/>
+              </w:rPr>
+              <w:t>:</w:t>
+            </w:r>
+            <w:r>
+              <w:rPr>
+                <w:lang w:val="en-US"/>
+              </w:rPr>
+              <w:t xml:space="preserve"> “</w:t>
+            </w:r>
+            <w:r>
+              <w:rPr>
+                <w:lang w:val="en-US"/>
+              </w:rPr>
+              <w:t>HTTP_400_BAD_REQUEST</w:t>
+            </w:r>
+            <w:r>
+              <w:rPr>
+                <w:lang w:val="en-US"/>
+              </w:rPr>
+              <w:t>”</w:t>
+            </w:r>
           </w:p>
           <w:p>
             <w:pPr>
@@ -4382,23 +4454,20 @@
                 <w:lang w:val="en-US"/>
               </w:rPr>
             </w:pPr>
-            <w:r>
-              <w:rPr>
-                <w:lang w:val="en-US"/>
-              </w:rPr>
-              <w:t>For 40</w:t>
-            </w:r>
-            <w:r>
-              <w:rPr>
-                <w:lang w:val="en-US"/>
-              </w:rPr>
-              <w:t>1</w:t>
-            </w:r>
-            <w:r>
-              <w:rPr>
-                <w:lang w:val="en-US"/>
-              </w:rPr>
-              <w:t>:</w:t>
+          </w:p>
+          <w:p>
+            <w:pPr>
+              <w:widowControl w:val="0"/>
+              <w:spacing w:line="240" w:lineRule="auto"/>
+              <w:rPr>
+                <w:lang w:val="en-US"/>
+              </w:rPr>
+            </w:pPr>
+            <w:r>
+              <w:rPr>
+                <w:lang w:val="en-US"/>
+              </w:rPr>
+              <w:t>body of message:</w:t>
             </w:r>
           </w:p>
           <w:p>
@@ -5481,7 +5550,19 @@
               <w:rPr>
                 <w:lang w:val="en-US"/>
               </w:rPr>
-              <w:t>“200”</w:t>
+              <w:t>“20</w:t>
+            </w:r>
+            <w:r>
+              <w:rPr>
+                <w:lang w:val="en-US"/>
+              </w:rPr>
+              <w:t>0</w:t>
+            </w:r>
+            <w:r>
+              <w:rPr>
+                <w:lang w:val="en-US"/>
+              </w:rPr>
+              <w:t>”</w:t>
             </w:r>
           </w:p>
         </w:tc>
@@ -5683,9 +5764,9 @@
             </w:r>
             <w:r>
               <w:rPr>
-                <w:lang w:val="ru-RU"/>
-              </w:rPr>
-              <w:t>1</w:t>
+                <w:lang w:val="en-US"/>
+              </w:rPr>
+              <w:t>0</w:t>
             </w:r>
             <w:r>
               <w:rPr>
@@ -6203,6 +6284,7 @@
       </w:pPr>
       <w:r>
         <w:rPr>
+          <w:noProof/>
           <w:lang w:val="ru-RU"/>
         </w:rPr>
         <w:drawing>
@@ -6409,13 +6491,13 @@
         <w:tblLook w:val="0600" w:firstRow="0" w:lastRow="0" w:firstColumn="0" w:lastColumn="0" w:noHBand="1" w:noVBand="1"/>
       </w:tblPr>
       <w:tblGrid>
-        <w:gridCol w:w="4514"/>
-        <w:gridCol w:w="4515"/>
+        <w:gridCol w:w="4101"/>
+        <w:gridCol w:w="4928"/>
       </w:tblGrid>
       <w:tr>
         <w:tc>
           <w:tcPr>
-            <w:tcW w:w="4514" w:type="dxa"/>
+            <w:tcW w:w="4101" w:type="dxa"/>
             <w:shd w:val="clear" w:color="auto" w:fill="C9DAF8"/>
             <w:tcMar>
               <w:top w:w="100" w:type="dxa"/>
@@ -6449,7 +6531,7 @@
         </w:tc>
         <w:tc>
           <w:tcPr>
-            <w:tcW w:w="4514" w:type="dxa"/>
+            <w:tcW w:w="4928" w:type="dxa"/>
             <w:shd w:val="clear" w:color="auto" w:fill="C9DAF8"/>
             <w:tcMar>
               <w:top w:w="100" w:type="dxa"/>
@@ -6485,7 +6567,7 @@
       <w:tr>
         <w:tc>
           <w:tcPr>
-            <w:tcW w:w="4514" w:type="dxa"/>
+            <w:tcW w:w="4101" w:type="dxa"/>
             <w:shd w:val="clear" w:color="auto" w:fill="auto"/>
             <w:tcMar>
               <w:top w:w="100" w:type="dxa"/>
@@ -6527,13 +6609,7 @@
               <w:rPr>
                 <w:lang w:val="en-US"/>
               </w:rPr>
-              <w:t xml:space="preserve"> </w:t>
-            </w:r>
-            <w:r>
-              <w:rPr>
-                <w:lang w:val="en-US"/>
-              </w:rPr>
-              <w:t>http://127.0.0.1:8000</w:t>
+              <w:t xml:space="preserve"> http://127.0.0.1:8000</w:t>
             </w:r>
             <w:r>
               <w:rPr>
@@ -6663,7 +6739,7 @@
         </w:tc>
         <w:tc>
           <w:tcPr>
-            <w:tcW w:w="4514" w:type="dxa"/>
+            <w:tcW w:w="4928" w:type="dxa"/>
             <w:shd w:val="clear" w:color="auto" w:fill="auto"/>
             <w:tcMar>
               <w:top w:w="100" w:type="dxa"/>
@@ -6684,7 +6760,31 @@
               <w:rPr>
                 <w:lang w:val="en-US"/>
               </w:rPr>
-              <w:t>Response code: 200</w:t>
+              <w:t>Response code: 20</w:t>
+            </w:r>
+            <w:r>
+              <w:rPr>
+                <w:lang w:val="en-US"/>
+              </w:rPr>
+              <w:t>1</w:t>
+            </w:r>
+            <w:r>
+              <w:rPr>
+                <w:lang w:val="en-US"/>
+              </w:rPr>
+              <w:t xml:space="preserve"> “</w:t>
+            </w:r>
+            <w:r>
+              <w:rPr>
+                <w:lang w:val="en-US"/>
+              </w:rPr>
+              <w:t>HTTP_201_CREATED</w:t>
+            </w:r>
+            <w:r>
+              <w:rPr>
+                <w:lang w:val="en-US"/>
+              </w:rPr>
+              <w:t>”</w:t>
             </w:r>
           </w:p>
           <w:p>

</xml_diff>

<commit_message>
Getting the list of Events by API completed. The details of requests are in the APIDocumentation. URL for getting events list for the main page is added.
</commit_message>
<xml_diff>
--- a/Documentation/APIDescription.docx
+++ b/Documentation/APIDescription.docx
@@ -6932,7 +6932,31 @@
                 <w:lang w:val="en-US"/>
               </w:rPr>
               <w:lastRenderedPageBreak/>
-              <w:t>curl -X 'POST' \</w:t>
+              <w:t>curl -</w:t>
+            </w:r>
+            <w:r>
+              <w:rPr>
+                <w:lang w:val="en-US"/>
+              </w:rPr>
+              <w:t>i</w:t>
+            </w:r>
+            <w:r>
+              <w:rPr>
+                <w:lang w:val="en-US"/>
+              </w:rPr>
+              <w:t xml:space="preserve">X 'POST' </w:t>
+            </w:r>
+            <w:r>
+              <w:rPr>
+                <w:lang w:val="en-US"/>
+              </w:rPr>
+              <w:t>-H “Content-Type: application/json”</w:t>
+            </w:r>
+            <w:r>
+              <w:rPr>
+                <w:lang w:val="en-US"/>
+              </w:rPr>
+              <w:t xml:space="preserve">  -d </w:t>
             </w:r>
           </w:p>
           <w:p>
@@ -6947,73 +6971,7 @@
               <w:rPr>
                 <w:lang w:val="en-US"/>
               </w:rPr>
-              <w:t xml:space="preserve">  </w:t>
-            </w:r>
-            <w:r>
-              <w:rPr>
-                <w:lang w:val="en-US"/>
-              </w:rPr>
-              <w:t xml:space="preserve"> </w:t>
-            </w:r>
-            <w:r>
-              <w:rPr>
-                <w:lang w:val="en-US"/>
-              </w:rPr>
-              <w:t>‘</w:t>
-            </w:r>
-            <w:r>
-              <w:rPr>
-                <w:lang w:val="en-US"/>
-              </w:rPr>
-              <w:t>http://127.0.0.1:8000</w:t>
-            </w:r>
-            <w:r>
-              <w:rPr>
-                <w:lang w:val="en-US"/>
-              </w:rPr>
-              <w:t>/sig</w:t>
-            </w:r>
-            <w:r>
-              <w:rPr>
-                <w:lang w:val="en-US"/>
-              </w:rPr>
-              <w:t>n</w:t>
-            </w:r>
-            <w:r>
-              <w:rPr>
-                <w:lang w:val="en-US"/>
-              </w:rPr>
-              <w:t>up</w:t>
-            </w:r>
-          </w:p>
-          <w:p>
-            <w:pPr>
-              <w:widowControl w:val="0"/>
-              <w:spacing w:line="240" w:lineRule="auto"/>
-              <w:rPr>
-                <w:lang w:val="en-US"/>
-              </w:rPr>
-            </w:pPr>
-            <w:r>
-              <w:rPr>
-                <w:lang w:val="en-US"/>
-              </w:rPr>
-              <w:t xml:space="preserve"> \</w:t>
-            </w:r>
-          </w:p>
-          <w:p>
-            <w:pPr>
-              <w:widowControl w:val="0"/>
-              <w:spacing w:line="240" w:lineRule="auto"/>
-              <w:rPr>
-                <w:lang w:val="en-US"/>
-              </w:rPr>
-            </w:pPr>
-            <w:r>
-              <w:rPr>
-                <w:lang w:val="en-US"/>
-              </w:rPr>
-              <w:t xml:space="preserve">  -d '{</w:t>
+              <w:t>'{</w:t>
             </w:r>
           </w:p>
           <w:p>
@@ -7093,6 +7051,34 @@
                 <w:lang w:val="en-US"/>
               </w:rPr>
               <w:t>}'</w:t>
+            </w:r>
+          </w:p>
+          <w:p>
+            <w:pPr>
+              <w:widowControl w:val="0"/>
+              <w:pBdr>
+                <w:top w:val="nil"/>
+                <w:left w:val="nil"/>
+                <w:bottom w:val="nil"/>
+                <w:right w:val="nil"/>
+                <w:between w:val="nil"/>
+              </w:pBdr>
+              <w:spacing w:line="240" w:lineRule="auto"/>
+              <w:rPr>
+                <w:lang w:val="en-US"/>
+              </w:rPr>
+            </w:pPr>
+            <w:r>
+              <w:rPr>
+                <w:lang w:val="en-US"/>
+              </w:rPr>
+              <w:t>http://127.0.0.1:8000</w:t>
+            </w:r>
+            <w:r>
+              <w:rPr>
+                <w:lang w:val="en-US"/>
+              </w:rPr>
+              <w:t>/signup</w:t>
             </w:r>
           </w:p>
         </w:tc>
@@ -9262,97 +9248,7 @@
               <w:rPr>
                 <w:lang w:val="en-US"/>
               </w:rPr>
-              <w:t>curl -X 'POST' \</w:t>
-            </w:r>
-          </w:p>
-          <w:p>
-            <w:pPr>
-              <w:widowControl w:val="0"/>
-              <w:spacing w:line="240" w:lineRule="auto"/>
-              <w:rPr>
-                <w:lang w:val="en-US"/>
-              </w:rPr>
-            </w:pPr>
-            <w:r>
-              <w:rPr>
-                <w:lang w:val="en-US"/>
-              </w:rPr>
-              <w:t xml:space="preserve">  'http://example.com/events</w:t>
-            </w:r>
-          </w:p>
-          <w:p>
-            <w:pPr>
-              <w:widowControl w:val="0"/>
-              <w:spacing w:line="240" w:lineRule="auto"/>
-              <w:rPr>
-                <w:lang w:val="en-US"/>
-              </w:rPr>
-            </w:pPr>
-            <w:r>
-              <w:rPr>
-                <w:lang w:val="en-US"/>
-              </w:rPr>
-              <w:t xml:space="preserve"> \</w:t>
-            </w:r>
-          </w:p>
-          <w:p>
-            <w:pPr>
-              <w:widowControl w:val="0"/>
-              <w:spacing w:line="240" w:lineRule="auto"/>
-              <w:rPr>
-                <w:lang w:val="en-US"/>
-              </w:rPr>
-            </w:pPr>
-            <w:r>
-              <w:rPr>
-                <w:lang w:val="en-US"/>
-              </w:rPr>
-              <w:t xml:space="preserve">  -d '{</w:t>
-            </w:r>
-          </w:p>
-          <w:p>
-            <w:pPr>
-              <w:widowControl w:val="0"/>
-              <w:pBdr>
-                <w:top w:val="nil"/>
-                <w:left w:val="nil"/>
-                <w:bottom w:val="nil"/>
-                <w:right w:val="nil"/>
-                <w:between w:val="nil"/>
-              </w:pBdr>
-              <w:shd w:val="clear" w:color="auto" w:fill="FFFF00"/>
-              <w:spacing w:line="240" w:lineRule="auto"/>
-              <w:rPr>
-                <w:lang w:val="en-US"/>
-              </w:rPr>
-            </w:pPr>
-            <w:r>
-              <w:rPr>
-                <w:lang w:val="en-US"/>
-              </w:rPr>
-              <w:t xml:space="preserve">                                                     </w:t>
-            </w:r>
-          </w:p>
-          <w:p>
-            <w:pPr>
-              <w:widowControl w:val="0"/>
-              <w:pBdr>
-                <w:top w:val="nil"/>
-                <w:left w:val="nil"/>
-                <w:bottom w:val="nil"/>
-                <w:right w:val="nil"/>
-                <w:between w:val="nil"/>
-              </w:pBdr>
-              <w:spacing w:line="240" w:lineRule="auto"/>
-              <w:rPr>
-                <w:lang w:val="en-US"/>
-              </w:rPr>
-            </w:pPr>
-            <w:r>
-              <w:rPr>
-                <w:lang w:val="en-US"/>
-              </w:rPr>
-              <w:t>}'</w:t>
+              <w:t>curl -X GET localhost:8000/events/</w:t>
             </w:r>
           </w:p>
         </w:tc>
@@ -9372,14 +9268,26 @@
               <w:widowControl w:val="0"/>
               <w:spacing w:line="240" w:lineRule="auto"/>
               <w:rPr>
-                <w:lang w:val="en-US"/>
-              </w:rPr>
-            </w:pPr>
-            <w:r>
-              <w:rPr>
-                <w:lang w:val="en-US"/>
-              </w:rPr>
-              <w:t>Response code: 200</w:t>
+                <w:sz w:val="18"/>
+                <w:szCs w:val="18"/>
+                <w:lang w:val="en-US"/>
+              </w:rPr>
+            </w:pPr>
+            <w:r>
+              <w:rPr>
+                <w:sz w:val="18"/>
+                <w:szCs w:val="18"/>
+                <w:lang w:val="en-US"/>
+              </w:rPr>
+              <w:t xml:space="preserve">Response code: </w:t>
+            </w:r>
+            <w:r>
+              <w:rPr>
+                <w:sz w:val="18"/>
+                <w:szCs w:val="18"/>
+                <w:lang w:val="en-US"/>
+              </w:rPr>
+              <w:t>HTTP_200_OK</w:t>
             </w:r>
           </w:p>
           <w:p>
@@ -9387,11 +9295,15 @@
               <w:widowControl w:val="0"/>
               <w:spacing w:line="240" w:lineRule="auto"/>
               <w:rPr>
-                <w:lang w:val="en-US"/>
-              </w:rPr>
-            </w:pPr>
-            <w:r>
-              <w:rPr>
+                <w:sz w:val="18"/>
+                <w:szCs w:val="18"/>
+                <w:lang w:val="en-US"/>
+              </w:rPr>
+            </w:pPr>
+            <w:r>
+              <w:rPr>
+                <w:sz w:val="18"/>
+                <w:szCs w:val="18"/>
                 <w:lang w:val="en-US"/>
               </w:rPr>
               <w:t>Response body:</w:t>
@@ -9401,98 +9313,127 @@
             <w:pPr>
               <w:widowControl w:val="0"/>
               <w:spacing w:line="240" w:lineRule="auto"/>
-              <w:ind w:firstLineChars="50" w:firstLine="110"/>
-              <w:rPr>
-                <w:lang w:val="en-US"/>
-              </w:rPr>
-            </w:pPr>
-            <w:r>
-              <w:rPr>
-                <w:lang w:val="en-US"/>
-              </w:rPr>
-              <w:t>‘{</w:t>
+              <w:rPr>
+                <w:sz w:val="18"/>
+                <w:szCs w:val="18"/>
+                <w:lang w:val="en-US"/>
+              </w:rPr>
+            </w:pPr>
+            <w:r>
+              <w:rPr>
+                <w:sz w:val="18"/>
+                <w:szCs w:val="18"/>
+                <w:lang w:val="en-US"/>
+              </w:rPr>
+              <w:t>‘</w:t>
+            </w:r>
+            <w:r>
+              <w:rPr>
+                <w:sz w:val="18"/>
+                <w:szCs w:val="18"/>
+                <w:lang w:val="en-US"/>
+              </w:rPr>
+              <w:t>{</w:t>
             </w:r>
           </w:p>
           <w:p>
             <w:pPr>
               <w:widowControl w:val="0"/>
               <w:spacing w:line="240" w:lineRule="auto"/>
-              <w:ind w:firstLineChars="50" w:firstLine="110"/>
-              <w:rPr>
-                <w:lang w:val="en-US"/>
-              </w:rPr>
-            </w:pPr>
-            <w:r>
-              <w:rPr>
-                <w:lang w:val="en-US"/>
-              </w:rPr>
-              <w:t xml:space="preserve">  “</w:t>
-            </w:r>
-            <w:r>
-              <w:rPr>
-                <w:lang w:val="en-US"/>
-              </w:rPr>
-              <w:t>title” : “</w:t>
-            </w:r>
-            <w:r>
-              <w:rPr>
-                <w:lang w:val="en-US"/>
-              </w:rPr>
-              <w:t>Naked party</w:t>
-            </w:r>
-            <w:r>
-              <w:rPr>
-                <w:lang w:val="en-US"/>
-              </w:rPr>
-              <w:t>”,</w:t>
+              <w:rPr>
+                <w:sz w:val="18"/>
+                <w:szCs w:val="18"/>
+                <w:lang w:val="en-US"/>
+              </w:rPr>
+            </w:pPr>
+            <w:r>
+              <w:rPr>
+                <w:sz w:val="18"/>
+                <w:szCs w:val="18"/>
+                <w:lang w:val="en-US"/>
+              </w:rPr>
+              <w:t>"pk":3,</w:t>
             </w:r>
           </w:p>
           <w:p>
             <w:pPr>
               <w:widowControl w:val="0"/>
               <w:spacing w:line="240" w:lineRule="auto"/>
-              <w:ind w:firstLineChars="50" w:firstLine="110"/>
-              <w:rPr>
-                <w:lang w:val="en-US"/>
-              </w:rPr>
-            </w:pPr>
-            <w:r>
-              <w:rPr>
-                <w:lang w:val="en-US"/>
-              </w:rPr>
-              <w:t xml:space="preserve">  “catogory” : “party”,</w:t>
+              <w:rPr>
+                <w:sz w:val="18"/>
+                <w:szCs w:val="18"/>
+                <w:lang w:val="en-US"/>
+              </w:rPr>
+            </w:pPr>
+            <w:r>
+              <w:rPr>
+                <w:sz w:val="18"/>
+                <w:szCs w:val="18"/>
+                <w:lang w:val="en-US"/>
+              </w:rPr>
+              <w:t>"title":"Box fight",</w:t>
             </w:r>
           </w:p>
           <w:p>
             <w:pPr>
               <w:widowControl w:val="0"/>
               <w:spacing w:line="240" w:lineRule="auto"/>
-              <w:ind w:firstLineChars="50" w:firstLine="110"/>
-              <w:rPr>
-                <w:lang w:val="en-US"/>
-              </w:rPr>
-            </w:pPr>
-            <w:r>
-              <w:rPr>
-                <w:lang w:val="en-US"/>
-              </w:rPr>
-              <w:t xml:space="preserve">  “date” : “29.02.2024”,</w:t>
+              <w:rPr>
+                <w:sz w:val="18"/>
+                <w:szCs w:val="18"/>
+                <w:lang w:val="en-US"/>
+              </w:rPr>
+            </w:pPr>
+            <w:r>
+              <w:rPr>
+                <w:sz w:val="18"/>
+                <w:szCs w:val="18"/>
+                <w:lang w:val="en-US"/>
+              </w:rPr>
+              <w:t>"category":"Sport",</w:t>
             </w:r>
           </w:p>
           <w:p>
             <w:pPr>
               <w:widowControl w:val="0"/>
               <w:spacing w:line="240" w:lineRule="auto"/>
-              <w:ind w:firstLineChars="50" w:firstLine="110"/>
-              <w:rPr>
-                <w:lang w:val="en-US"/>
-              </w:rPr>
-            </w:pPr>
-            <w:r>
-              <w:rPr>
-                <w:lang w:val="en-US"/>
-              </w:rPr>
-              <w:t xml:space="preserve">  “location” : “Moscow”</w:t>
+              <w:rPr>
+                <w:sz w:val="18"/>
+                <w:szCs w:val="18"/>
+                <w:lang w:val="en-US"/>
+              </w:rPr>
+            </w:pPr>
+            <w:r>
+              <w:rPr>
+                <w:sz w:val="18"/>
+                <w:szCs w:val="18"/>
+                <w:lang w:val="en-US"/>
+              </w:rPr>
+              <w:t>"date":"2024</w:t>
+            </w:r>
+            <w:r>
+              <w:rPr>
+                <w:sz w:val="18"/>
+                <w:szCs w:val="18"/>
+                <w:lang w:val="en-US"/>
+              </w:rPr>
+              <w:t xml:space="preserve">/01/01 </w:t>
+            </w:r>
+            <w:r>
+              <w:rPr>
+                <w:sz w:val="18"/>
+                <w:szCs w:val="18"/>
+                <w:lang w:val="en-US"/>
+              </w:rPr>
+              <w:t>19:00:00"</w:t>
+            </w:r>
+            <w:r>
+              <w:rPr>
+                <w:sz w:val="18"/>
+                <w:szCs w:val="18"/>
+                <w:lang w:val="en-US"/>
+              </w:rPr>
+              <w:t>,</w:t>
             </w:r>
           </w:p>
           <w:p>
@@ -9500,14 +9441,62 @@
               <w:widowControl w:val="0"/>
               <w:spacing w:line="240" w:lineRule="auto"/>
               <w:rPr>
-                <w:lang w:val="en-US"/>
-              </w:rPr>
-            </w:pPr>
-            <w:r>
-              <w:rPr>
-                <w:lang w:val="en-US"/>
-              </w:rPr>
-              <w:t>}’</w:t>
+                <w:sz w:val="18"/>
+                <w:szCs w:val="18"/>
+                <w:lang w:val="en-US"/>
+              </w:rPr>
+            </w:pPr>
+            <w:r>
+              <w:rPr>
+                <w:sz w:val="18"/>
+                <w:szCs w:val="18"/>
+                <w:lang w:val="en-US"/>
+              </w:rPr>
+              <w:t>"location":"Moscow",</w:t>
+            </w:r>
+          </w:p>
+          <w:p>
+            <w:pPr>
+              <w:widowControl w:val="0"/>
+              <w:spacing w:line="240" w:lineRule="auto"/>
+              <w:rPr>
+                <w:sz w:val="18"/>
+                <w:szCs w:val="18"/>
+                <w:lang w:val="en-US"/>
+              </w:rPr>
+            </w:pPr>
+            <w:r>
+              <w:rPr>
+                <w:sz w:val="18"/>
+                <w:szCs w:val="18"/>
+                <w:lang w:val="en-US"/>
+              </w:rPr>
+              <w:t>"description":"this is a fight of the century"</w:t>
+            </w:r>
+          </w:p>
+          <w:p>
+            <w:pPr>
+              <w:widowControl w:val="0"/>
+              <w:spacing w:line="240" w:lineRule="auto"/>
+              <w:rPr>
+                <w:lang w:val="en-US"/>
+              </w:rPr>
+            </w:pPr>
+            <w:r>
+              <w:rPr>
+                <w:sz w:val="18"/>
+                <w:szCs w:val="18"/>
+                <w:lang w:val="en-US"/>
+              </w:rPr>
+              <w:t>}</w:t>
+            </w:r>
+            <w:r>
+              <w:rPr>
+                <w:sz w:val="18"/>
+                <w:szCs w:val="18"/>
+                <w:lang w:val="en-US"/>
+              </w:rPr>
+              <w:t>’</w:t>
             </w:r>
           </w:p>
         </w:tc>
@@ -9524,7 +9513,7 @@
       <w:pPr>
         <w:pStyle w:val="2"/>
         <w:rPr>
-          <w:lang w:val="ru-RU"/>
+          <w:lang w:val="en-US"/>
         </w:rPr>
       </w:pPr>
       <w:bookmarkStart w:id="23" w:name="_Toc172487826"/>
@@ -9535,6 +9524,49 @@
         <w:t>4.2 Входные параметры</w:t>
       </w:r>
       <w:bookmarkEnd w:id="23"/>
+    </w:p>
+    <w:p>
+      <w:pPr>
+        <w:rPr>
+          <w:lang w:val="ru-RU"/>
+        </w:rPr>
+      </w:pPr>
+      <w:r>
+        <w:rPr>
+          <w:lang w:val="ru-RU"/>
+        </w:rPr>
+        <w:t xml:space="preserve">Входных параметров нет, просто отправляем запрос </w:t>
+      </w:r>
+      <w:r>
+        <w:rPr>
+          <w:lang w:val="en-US"/>
+        </w:rPr>
+        <w:t>GET</w:t>
+      </w:r>
+      <w:r>
+        <w:rPr>
+          <w:lang w:val="ru-RU"/>
+        </w:rPr>
+        <w:t xml:space="preserve"> </w:t>
+      </w:r>
+      <w:r>
+        <w:rPr>
+          <w:lang w:val="ru-RU"/>
+        </w:rPr>
+        <w:t xml:space="preserve">на получение списка </w:t>
+      </w:r>
+      <w:r>
+        <w:rPr>
+          <w:lang w:val="en-US"/>
+        </w:rPr>
+        <w:t>Events</w:t>
+      </w:r>
+      <w:r>
+        <w:rPr>
+          <w:lang w:val="ru-RU"/>
+        </w:rPr>
+        <w:t>.</w:t>
+      </w:r>
     </w:p>
     <w:p>
       <w:pPr>
@@ -9584,8 +9616,8 @@
         <w:gridCol w:w="1362"/>
         <w:gridCol w:w="1417"/>
         <w:gridCol w:w="851"/>
-        <w:gridCol w:w="2977"/>
-        <w:gridCol w:w="2835"/>
+        <w:gridCol w:w="2268"/>
+        <w:gridCol w:w="3544"/>
       </w:tblGrid>
       <w:tr>
         <w:trPr>
@@ -9698,7 +9730,7 @@
         </w:tc>
         <w:tc>
           <w:tcPr>
-            <w:tcW w:w="2977" w:type="dxa"/>
+            <w:tcW w:w="2268" w:type="dxa"/>
             <w:shd w:val="clear" w:color="auto" w:fill="C9DAF8"/>
             <w:tcMar>
               <w:top w:w="100" w:type="dxa"/>
@@ -9728,7 +9760,7 @@
         </w:tc>
         <w:tc>
           <w:tcPr>
-            <w:tcW w:w="2835" w:type="dxa"/>
+            <w:tcW w:w="3544" w:type="dxa"/>
             <w:shd w:val="clear" w:color="auto" w:fill="C9DAF8"/>
             <w:tcMar>
               <w:top w:w="100" w:type="dxa"/>
@@ -9872,7 +9904,7 @@
         </w:tc>
         <w:tc>
           <w:tcPr>
-            <w:tcW w:w="2977" w:type="dxa"/>
+            <w:tcW w:w="2268" w:type="dxa"/>
             <w:tcMar>
               <w:top w:w="100" w:type="dxa"/>
               <w:left w:w="100" w:type="dxa"/>
@@ -9925,7 +9957,7 @@
         </w:tc>
         <w:tc>
           <w:tcPr>
-            <w:tcW w:w="2835" w:type="dxa"/>
+            <w:tcW w:w="3544" w:type="dxa"/>
             <w:tcMar>
               <w:top w:w="100" w:type="dxa"/>
               <w:left w:w="100" w:type="dxa"/>
@@ -10074,7 +10106,7 @@
         </w:tc>
         <w:tc>
           <w:tcPr>
-            <w:tcW w:w="2977" w:type="dxa"/>
+            <w:tcW w:w="2268" w:type="dxa"/>
             <w:tcMar>
               <w:top w:w="100" w:type="dxa"/>
               <w:left w:w="100" w:type="dxa"/>
@@ -10106,14 +10138,128 @@
         </w:tc>
         <w:tc>
           <w:tcPr>
-            <w:tcW w:w="2835" w:type="dxa"/>
-            <w:tcMar>
-              <w:top w:w="100" w:type="dxa"/>
-              <w:left w:w="100" w:type="dxa"/>
-              <w:bottom w:w="100" w:type="dxa"/>
-              <w:right w:w="100" w:type="dxa"/>
-            </w:tcMar>
-          </w:tcPr>
+            <w:tcW w:w="3544" w:type="dxa"/>
+            <w:tcMar>
+              <w:top w:w="100" w:type="dxa"/>
+              <w:left w:w="100" w:type="dxa"/>
+              <w:bottom w:w="100" w:type="dxa"/>
+              <w:right w:w="100" w:type="dxa"/>
+            </w:tcMar>
+          </w:tcPr>
+          <w:p>
+            <w:pPr>
+              <w:widowControl w:val="0"/>
+              <w:spacing w:line="240" w:lineRule="auto"/>
+              <w:rPr>
+                <w:sz w:val="18"/>
+                <w:szCs w:val="18"/>
+                <w:lang w:val="en-US"/>
+              </w:rPr>
+            </w:pPr>
+            <w:r>
+              <w:rPr>
+                <w:sz w:val="18"/>
+                <w:szCs w:val="18"/>
+                <w:lang w:val="en-US"/>
+              </w:rPr>
+              <w:t>‘{</w:t>
+            </w:r>
+          </w:p>
+          <w:p>
+            <w:pPr>
+              <w:widowControl w:val="0"/>
+              <w:spacing w:line="240" w:lineRule="auto"/>
+              <w:rPr>
+                <w:sz w:val="18"/>
+                <w:szCs w:val="18"/>
+                <w:lang w:val="en-US"/>
+              </w:rPr>
+            </w:pPr>
+            <w:r>
+              <w:rPr>
+                <w:sz w:val="18"/>
+                <w:szCs w:val="18"/>
+                <w:lang w:val="en-US"/>
+              </w:rPr>
+              <w:t>"pk":3,</w:t>
+            </w:r>
+          </w:p>
+          <w:p>
+            <w:pPr>
+              <w:widowControl w:val="0"/>
+              <w:spacing w:line="240" w:lineRule="auto"/>
+              <w:rPr>
+                <w:sz w:val="18"/>
+                <w:szCs w:val="18"/>
+                <w:lang w:val="en-US"/>
+              </w:rPr>
+            </w:pPr>
+            <w:r>
+              <w:rPr>
+                <w:sz w:val="18"/>
+                <w:szCs w:val="18"/>
+                <w:lang w:val="en-US"/>
+              </w:rPr>
+              <w:t>"title":"Box fight",</w:t>
+            </w:r>
+          </w:p>
+          <w:p>
+            <w:pPr>
+              <w:widowControl w:val="0"/>
+              <w:spacing w:line="240" w:lineRule="auto"/>
+              <w:rPr>
+                <w:sz w:val="18"/>
+                <w:szCs w:val="18"/>
+                <w:lang w:val="en-US"/>
+              </w:rPr>
+            </w:pPr>
+            <w:r>
+              <w:rPr>
+                <w:sz w:val="18"/>
+                <w:szCs w:val="18"/>
+                <w:lang w:val="en-US"/>
+              </w:rPr>
+              <w:t>"category":"Sport","date":"2024-07-30T19:00:00Z",</w:t>
+            </w:r>
+          </w:p>
+          <w:p>
+            <w:pPr>
+              <w:widowControl w:val="0"/>
+              <w:spacing w:line="240" w:lineRule="auto"/>
+              <w:rPr>
+                <w:sz w:val="18"/>
+                <w:szCs w:val="18"/>
+                <w:lang w:val="en-US"/>
+              </w:rPr>
+            </w:pPr>
+            <w:r>
+              <w:rPr>
+                <w:sz w:val="18"/>
+                <w:szCs w:val="18"/>
+                <w:lang w:val="en-US"/>
+              </w:rPr>
+              <w:t>"location":"Moscow",</w:t>
+            </w:r>
+          </w:p>
+          <w:p>
+            <w:pPr>
+              <w:widowControl w:val="0"/>
+              <w:spacing w:line="240" w:lineRule="auto"/>
+              <w:rPr>
+                <w:sz w:val="18"/>
+                <w:szCs w:val="18"/>
+                <w:lang w:val="en-US"/>
+              </w:rPr>
+            </w:pPr>
+            <w:r>
+              <w:rPr>
+                <w:sz w:val="18"/>
+                <w:szCs w:val="18"/>
+                <w:lang w:val="en-US"/>
+              </w:rPr>
+              <w:t>"description":"this is a fight of the century"</w:t>
+            </w:r>
+          </w:p>
           <w:p>
             <w:pPr>
               <w:widowControl w:val="0"/>
@@ -10135,137 +10281,6 @@
                 <w:sz w:val="18"/>
                 <w:szCs w:val="18"/>
                 <w:lang w:val="en-US"/>
-              </w:rPr>
-              <w:t>‘{</w:t>
-            </w:r>
-          </w:p>
-          <w:p>
-            <w:pPr>
-              <w:widowControl w:val="0"/>
-              <w:pBdr>
-                <w:top w:val="nil"/>
-                <w:left w:val="nil"/>
-                <w:bottom w:val="nil"/>
-                <w:right w:val="nil"/>
-                <w:between w:val="nil"/>
-              </w:pBdr>
-              <w:rPr>
-                <w:sz w:val="18"/>
-                <w:szCs w:val="18"/>
-                <w:lang w:val="en-US"/>
-              </w:rPr>
-            </w:pPr>
-            <w:r>
-              <w:rPr>
-                <w:sz w:val="18"/>
-                <w:szCs w:val="18"/>
-                <w:lang w:val="en-US"/>
-              </w:rPr>
-              <w:t xml:space="preserve">  “title” : “Naked party”,</w:t>
-            </w:r>
-          </w:p>
-          <w:p>
-            <w:pPr>
-              <w:widowControl w:val="0"/>
-              <w:pBdr>
-                <w:top w:val="nil"/>
-                <w:left w:val="nil"/>
-                <w:bottom w:val="nil"/>
-                <w:right w:val="nil"/>
-                <w:between w:val="nil"/>
-              </w:pBdr>
-              <w:rPr>
-                <w:sz w:val="18"/>
-                <w:szCs w:val="18"/>
-                <w:lang w:val="en-US"/>
-              </w:rPr>
-            </w:pPr>
-            <w:r>
-              <w:rPr>
-                <w:sz w:val="18"/>
-                <w:szCs w:val="18"/>
-                <w:lang w:val="en-US"/>
-              </w:rPr>
-              <w:t xml:space="preserve">  “catogory” : “party”,</w:t>
-            </w:r>
-          </w:p>
-          <w:p>
-            <w:pPr>
-              <w:widowControl w:val="0"/>
-              <w:pBdr>
-                <w:top w:val="nil"/>
-                <w:left w:val="nil"/>
-                <w:bottom w:val="nil"/>
-                <w:right w:val="nil"/>
-                <w:between w:val="nil"/>
-              </w:pBdr>
-              <w:rPr>
-                <w:sz w:val="18"/>
-                <w:szCs w:val="18"/>
-                <w:lang w:val="ru-RU"/>
-              </w:rPr>
-            </w:pPr>
-            <w:r>
-              <w:rPr>
-                <w:sz w:val="18"/>
-                <w:szCs w:val="18"/>
-                <w:lang w:val="en-US"/>
-              </w:rPr>
-              <w:t xml:space="preserve">  </w:t>
-            </w:r>
-            <w:r>
-              <w:rPr>
-                <w:sz w:val="18"/>
-                <w:szCs w:val="18"/>
-                <w:lang w:val="ru-RU"/>
-              </w:rPr>
-              <w:t>“date” : “29.02.2024”,</w:t>
-            </w:r>
-          </w:p>
-          <w:p>
-            <w:pPr>
-              <w:widowControl w:val="0"/>
-              <w:pBdr>
-                <w:top w:val="nil"/>
-                <w:left w:val="nil"/>
-                <w:bottom w:val="nil"/>
-                <w:right w:val="nil"/>
-                <w:between w:val="nil"/>
-              </w:pBdr>
-              <w:rPr>
-                <w:sz w:val="18"/>
-                <w:szCs w:val="18"/>
-                <w:lang w:val="ru-RU"/>
-              </w:rPr>
-            </w:pPr>
-            <w:r>
-              <w:rPr>
-                <w:sz w:val="18"/>
-                <w:szCs w:val="18"/>
-                <w:lang w:val="ru-RU"/>
-              </w:rPr>
-              <w:t xml:space="preserve">  “location” : “Moscow”</w:t>
-            </w:r>
-          </w:p>
-          <w:p>
-            <w:pPr>
-              <w:widowControl w:val="0"/>
-              <w:pBdr>
-                <w:top w:val="nil"/>
-                <w:left w:val="nil"/>
-                <w:bottom w:val="nil"/>
-                <w:right w:val="nil"/>
-                <w:between w:val="nil"/>
-              </w:pBdr>
-              <w:rPr>
-                <w:lang w:val="en-US"/>
-              </w:rPr>
-            </w:pPr>
-            <w:r>
-              <w:rPr>
-                <w:sz w:val="18"/>
-                <w:szCs w:val="18"/>
-                <w:lang w:val="ru-RU"/>
               </w:rPr>
               <w:t>}’</w:t>
             </w:r>
@@ -11134,7 +11149,7 @@
   <w:style w:type="paragraph" w:default="1" w:styleId="a">
     <w:name w:val="Normal"/>
     <w:qFormat/>
-    <w:rsid w:val="00094405"/>
+    <w:rsid w:val="00DC67BA"/>
   </w:style>
   <w:style w:type="paragraph" w:styleId="1">
     <w:name w:val="heading 1"/>

</xml_diff>

<commit_message>
APIDescription for singup is amended. In the test we're using HTTPie as a main tool.
</commit_message>
<xml_diff>
--- a/Documentation/APIDescription.docx
+++ b/Documentation/APIDescription.docx
@@ -215,7 +215,7 @@
                                           <w:szCs w:val="72"/>
                                           <w:lang w:val="ru-RU"/>
                                         </w:rPr>
-                                        <w:t xml:space="preserve"> аутентификиции </w:t>
+                                        <w:t xml:space="preserve"> </w:t>
                                       </w:r>
                                       <w:r>
                                         <w:rPr>
@@ -224,43 +224,7 @@
                                           <w:szCs w:val="72"/>
                                           <w:lang w:val="ru-RU"/>
                                         </w:rPr>
-                                        <w:t>(</w:t>
-                                      </w:r>
-                                      <w:r>
-                                        <w:rPr>
-                                          <w:color w:val="FFFFFF" w:themeColor="background1"/>
-                                          <w:sz w:val="72"/>
-                                          <w:szCs w:val="72"/>
-                                          <w:lang w:val="en-US"/>
-                                        </w:rPr>
-                                        <w:t>singin</w:t>
-                                      </w:r>
-                                      <w:r>
-                                        <w:rPr>
-                                          <w:color w:val="FFFFFF" w:themeColor="background1"/>
-                                          <w:sz w:val="72"/>
-                                          <w:szCs w:val="72"/>
-                                          <w:lang w:val="ru-RU"/>
-                                        </w:rPr>
-                                        <w:t>)</w:t>
-                                      </w:r>
-                                      <w:r>
-                                        <w:rPr>
-                                          <w:color w:val="FFFFFF" w:themeColor="background1"/>
-                                          <w:sz w:val="72"/>
-                                          <w:szCs w:val="72"/>
-                                          <w:lang w:val="ru-RU"/>
-                                        </w:rPr>
-                                        <w:t xml:space="preserve"> для проекта WEB_p</w:t>
-                                      </w:r>
-                                      <w:r>
-                                        <w:rPr>
-                                          <w:color w:val="FFFFFF" w:themeColor="background1"/>
-                                          <w:sz w:val="72"/>
-                                          <w:szCs w:val="72"/>
-                                          <w:lang w:val="en-US"/>
-                                        </w:rPr>
-                                        <w:t>roject</w:t>
+                                        <w:t>проекта WEB_project</w:t>
                                       </w:r>
                                     </w:sdtContent>
                                   </w:sdt>
@@ -449,7 +413,7 @@
                                     <w:szCs w:val="72"/>
                                     <w:lang w:val="ru-RU"/>
                                   </w:rPr>
-                                  <w:t xml:space="preserve"> аутентификиции </w:t>
+                                  <w:t xml:space="preserve"> </w:t>
                                 </w:r>
                                 <w:r>
                                   <w:rPr>
@@ -458,43 +422,7 @@
                                     <w:szCs w:val="72"/>
                                     <w:lang w:val="ru-RU"/>
                                   </w:rPr>
-                                  <w:t>(</w:t>
-                                </w:r>
-                                <w:r>
-                                  <w:rPr>
-                                    <w:color w:val="FFFFFF" w:themeColor="background1"/>
-                                    <w:sz w:val="72"/>
-                                    <w:szCs w:val="72"/>
-                                    <w:lang w:val="en-US"/>
-                                  </w:rPr>
-                                  <w:t>singin</w:t>
-                                </w:r>
-                                <w:r>
-                                  <w:rPr>
-                                    <w:color w:val="FFFFFF" w:themeColor="background1"/>
-                                    <w:sz w:val="72"/>
-                                    <w:szCs w:val="72"/>
-                                    <w:lang w:val="ru-RU"/>
-                                  </w:rPr>
-                                  <w:t>)</w:t>
-                                </w:r>
-                                <w:r>
-                                  <w:rPr>
-                                    <w:color w:val="FFFFFF" w:themeColor="background1"/>
-                                    <w:sz w:val="72"/>
-                                    <w:szCs w:val="72"/>
-                                    <w:lang w:val="ru-RU"/>
-                                  </w:rPr>
-                                  <w:t xml:space="preserve"> для проекта WEB_p</w:t>
-                                </w:r>
-                                <w:r>
-                                  <w:rPr>
-                                    <w:color w:val="FFFFFF" w:themeColor="background1"/>
-                                    <w:sz w:val="72"/>
-                                    <w:szCs w:val="72"/>
-                                    <w:lang w:val="en-US"/>
-                                  </w:rPr>
-                                  <w:t>roject</w:t>
+                                  <w:t>проекта WEB_project</w:t>
                                 </w:r>
                               </w:sdtContent>
                             </w:sdt>
@@ -3839,6 +3767,145 @@
           </w:p>
         </w:tc>
       </w:tr>
+      <w:tr>
+        <w:trPr>
+          <w:trHeight w:val="545"/>
+        </w:trPr>
+        <w:tc>
+          <w:tcPr>
+            <w:tcW w:w="1200" w:type="dxa"/>
+            <w:tcMar>
+              <w:top w:w="100" w:type="dxa"/>
+              <w:left w:w="100" w:type="dxa"/>
+              <w:bottom w:w="100" w:type="dxa"/>
+              <w:right w:w="100" w:type="dxa"/>
+            </w:tcMar>
+          </w:tcPr>
+          <w:p>
+            <w:pPr>
+              <w:widowControl w:val="0"/>
+              <w:pBdr>
+                <w:top w:val="nil"/>
+                <w:left w:val="nil"/>
+                <w:bottom w:val="nil"/>
+                <w:right w:val="nil"/>
+                <w:between w:val="nil"/>
+              </w:pBdr>
+              <w:rPr>
+                <w:lang w:val="en-US"/>
+              </w:rPr>
+            </w:pPr>
+            <w:r>
+              <w:rPr>
+                <w:lang w:val="en-US"/>
+              </w:rPr>
+              <w:t>1.2</w:t>
+            </w:r>
+          </w:p>
+        </w:tc>
+        <w:tc>
+          <w:tcPr>
+            <w:tcW w:w="1586" w:type="dxa"/>
+            <w:tcMar>
+              <w:top w:w="100" w:type="dxa"/>
+              <w:left w:w="100" w:type="dxa"/>
+              <w:bottom w:w="100" w:type="dxa"/>
+              <w:right w:w="100" w:type="dxa"/>
+            </w:tcMar>
+          </w:tcPr>
+          <w:p>
+            <w:pPr>
+              <w:widowControl w:val="0"/>
+              <w:pBdr>
+                <w:top w:val="nil"/>
+                <w:left w:val="nil"/>
+                <w:bottom w:val="nil"/>
+                <w:right w:val="nil"/>
+                <w:between w:val="nil"/>
+              </w:pBdr>
+              <w:rPr>
+                <w:lang w:val="en-US"/>
+              </w:rPr>
+            </w:pPr>
+            <w:r>
+              <w:rPr>
+                <w:lang w:val="en-US"/>
+              </w:rPr>
+              <w:t>25.07.2024</w:t>
+            </w:r>
+          </w:p>
+        </w:tc>
+        <w:tc>
+          <w:tcPr>
+            <w:tcW w:w="2168" w:type="dxa"/>
+            <w:tcMar>
+              <w:top w:w="100" w:type="dxa"/>
+              <w:left w:w="100" w:type="dxa"/>
+              <w:bottom w:w="100" w:type="dxa"/>
+              <w:right w:w="100" w:type="dxa"/>
+            </w:tcMar>
+          </w:tcPr>
+          <w:p>
+            <w:pPr>
+              <w:widowControl w:val="0"/>
+              <w:pBdr>
+                <w:top w:val="nil"/>
+                <w:left w:val="nil"/>
+                <w:bottom w:val="nil"/>
+                <w:right w:val="nil"/>
+                <w:between w:val="nil"/>
+              </w:pBdr>
+              <w:rPr>
+                <w:lang w:val="ru-RU"/>
+              </w:rPr>
+            </w:pPr>
+            <w:r>
+              <w:rPr>
+                <w:lang w:val="ru-RU"/>
+              </w:rPr>
+              <w:t>Сергей Жолудев</w:t>
+            </w:r>
+          </w:p>
+        </w:tc>
+        <w:tc>
+          <w:tcPr>
+            <w:tcW w:w="4071" w:type="dxa"/>
+            <w:tcMar>
+              <w:top w:w="100" w:type="dxa"/>
+              <w:left w:w="100" w:type="dxa"/>
+              <w:bottom w:w="100" w:type="dxa"/>
+              <w:right w:w="100" w:type="dxa"/>
+            </w:tcMar>
+          </w:tcPr>
+          <w:p>
+            <w:pPr>
+              <w:widowControl w:val="0"/>
+              <w:pBdr>
+                <w:top w:val="nil"/>
+                <w:left w:val="nil"/>
+                <w:bottom w:val="nil"/>
+                <w:right w:val="nil"/>
+                <w:between w:val="nil"/>
+              </w:pBdr>
+              <w:rPr>
+                <w:lang w:val="ru-RU"/>
+              </w:rPr>
+            </w:pPr>
+            <w:r>
+              <w:rPr>
+                <w:lang w:val="ru-RU"/>
+              </w:rPr>
+              <w:t xml:space="preserve">Изменены скрипты для проверки, теперь используется </w:t>
+            </w:r>
+            <w:r>
+              <w:rPr>
+                <w:lang w:val="en-US"/>
+              </w:rPr>
+              <w:t>HTTPie</w:t>
+            </w:r>
+          </w:p>
+        </w:tc>
+      </w:tr>
     </w:tbl>
     <w:p>
       <w:pPr>
@@ -4118,34 +4185,25 @@
               <w:rPr>
                 <w:lang w:val="en-US"/>
               </w:rPr>
-              <w:t>curl -X 'POST' \</w:t>
-            </w:r>
-          </w:p>
-          <w:p>
-            <w:pPr>
-              <w:widowControl w:val="0"/>
-              <w:spacing w:line="240" w:lineRule="auto"/>
-              <w:rPr>
-                <w:lang w:val="en-US"/>
-              </w:rPr>
-            </w:pPr>
-            <w:r>
-              <w:rPr>
-                <w:lang w:val="en-US"/>
-              </w:rPr>
-              <w:t xml:space="preserve">  </w:t>
-            </w:r>
-            <w:r>
-              <w:rPr>
-                <w:lang w:val="en-US"/>
-              </w:rPr>
-              <w:t>‘</w:t>
-            </w:r>
-            <w:r>
-              <w:rPr>
-                <w:lang w:val="en-US"/>
-              </w:rPr>
-              <w:t>http://127.0.0.1:8000</w:t>
+              <w:t xml:space="preserve">http </w:t>
+            </w:r>
+            <w:r>
+              <w:rPr>
+                <w:lang w:val="en-US"/>
+              </w:rPr>
+              <w:t>POST</w:t>
+            </w:r>
+            <w:r>
+              <w:rPr>
+                <w:lang w:val="en-US"/>
+              </w:rPr>
+              <w:t xml:space="preserve"> </w:t>
+            </w:r>
+            <w:r>
+              <w:rPr>
+                <w:lang w:val="en-US"/>
+              </w:rPr>
+              <w:t>:8000</w:t>
             </w:r>
             <w:r>
               <w:rPr>
@@ -4159,50 +4217,11 @@
               </w:rPr>
               <w:t>in</w:t>
             </w:r>
-          </w:p>
-          <w:p>
-            <w:pPr>
-              <w:widowControl w:val="0"/>
-              <w:spacing w:line="240" w:lineRule="auto"/>
-              <w:rPr>
-                <w:lang w:val="en-US"/>
-              </w:rPr>
-            </w:pPr>
-            <w:r>
-              <w:rPr>
-                <w:lang w:val="en-US"/>
-              </w:rPr>
-              <w:t xml:space="preserve"> \</w:t>
-            </w:r>
-          </w:p>
-          <w:p>
-            <w:pPr>
-              <w:widowControl w:val="0"/>
-              <w:spacing w:line="240" w:lineRule="auto"/>
-              <w:rPr>
-                <w:lang w:val="en-US"/>
-              </w:rPr>
-            </w:pPr>
-            <w:r>
-              <w:rPr>
-                <w:lang w:val="en-US"/>
-              </w:rPr>
-              <w:t xml:space="preserve">  -d '{</w:t>
-            </w:r>
-          </w:p>
-          <w:p>
-            <w:pPr>
-              <w:widowControl w:val="0"/>
-              <w:spacing w:line="240" w:lineRule="auto"/>
-              <w:rPr>
-                <w:lang w:val="en-US"/>
-              </w:rPr>
-            </w:pPr>
-            <w:r>
-              <w:rPr>
-                <w:lang w:val="en-US"/>
-              </w:rPr>
-              <w:t xml:space="preserve">  “</w:t>
+            <w:r>
+              <w:rPr>
+                <w:lang w:val="en-US"/>
+              </w:rPr>
+              <w:t xml:space="preserve"> </w:t>
             </w:r>
             <w:r>
               <w:rPr>
@@ -4214,7 +4233,19 @@
               <w:rPr>
                 <w:lang w:val="en-US"/>
               </w:rPr>
-              <w:t>”: “</w:t>
+              <w:t>:</w:t>
+            </w:r>
+            <w:r>
+              <w:rPr>
+                <w:lang w:val="en-US"/>
+              </w:rPr>
+              <w:t xml:space="preserve"> </w:t>
+            </w:r>
+            <w:r>
+              <w:rPr>
+                <w:lang w:val="en-US"/>
+              </w:rPr>
+              <w:t>“</w:t>
             </w:r>
             <w:r>
               <w:rPr>
@@ -4226,17 +4257,8 @@
               <w:rPr>
                 <w:lang w:val="en-US"/>
               </w:rPr>
-              <w:t>”,</w:t>
-            </w:r>
-          </w:p>
-          <w:p>
-            <w:pPr>
-              <w:widowControl w:val="0"/>
-              <w:spacing w:line="240" w:lineRule="auto"/>
-              <w:rPr>
-                <w:lang w:val="en-US"/>
-              </w:rPr>
-            </w:pPr>
+              <w:t>”</w:t>
+            </w:r>
             <w:r>
               <w:rPr>
                 <w:lang w:val="en-US"/>
@@ -4247,7 +4269,19 @@
               <w:rPr>
                 <w:lang w:val="en-US"/>
               </w:rPr>
-              <w:t xml:space="preserve"> "password": "exapleqwrety1234",</w:t>
+              <w:t>password</w:t>
+            </w:r>
+            <w:r>
+              <w:rPr>
+                <w:lang w:val="en-US"/>
+              </w:rPr>
+              <w:t xml:space="preserve"> </w:t>
+            </w:r>
+            <w:r>
+              <w:rPr>
+                <w:lang w:val="en-US"/>
+              </w:rPr>
+              <w:t>: "exapleqwrety1234"</w:t>
             </w:r>
           </w:p>
           <w:p>
@@ -4265,12 +4299,6 @@
                 <w:lang w:val="en-US"/>
               </w:rPr>
             </w:pPr>
-            <w:r>
-              <w:rPr>
-                <w:lang w:val="en-US"/>
-              </w:rPr>
-              <w:t>}'</w:t>
-            </w:r>
           </w:p>
         </w:tc>
         <w:tc>
@@ -6267,13 +6295,37 @@
         <w:rPr>
           <w:lang w:val="ru-RU"/>
         </w:rPr>
-        <w:t>Если пользователь не зарегестрирован в системе, он нажимает кнопку «За</w:t>
-      </w:r>
-      <w:r>
-        <w:rPr>
-          <w:lang w:val="ru-RU"/>
-        </w:rPr>
-        <w:t>регестрироваться». Перед ним появляется модальное окно, куда он вводит данные:</w:t>
+        <w:t>Если пользователь не зарег</w:t>
+      </w:r>
+      <w:r>
+        <w:rPr>
+          <w:lang w:val="ru-RU"/>
+        </w:rPr>
+        <w:t>и</w:t>
+      </w:r>
+      <w:r>
+        <w:rPr>
+          <w:lang w:val="ru-RU"/>
+        </w:rPr>
+        <w:t>стрирован в системе, он нажимает кнопку «За</w:t>
+      </w:r>
+      <w:r>
+        <w:rPr>
+          <w:lang w:val="ru-RU"/>
+        </w:rPr>
+        <w:t>рег</w:t>
+      </w:r>
+      <w:r>
+        <w:rPr>
+          <w:lang w:val="ru-RU"/>
+        </w:rPr>
+        <w:t>и</w:t>
+      </w:r>
+      <w:r>
+        <w:rPr>
+          <w:lang w:val="ru-RU"/>
+        </w:rPr>
+        <w:t>стрироваться». Перед ним появляется модальное окно, куда он вводит данные:</w:t>
       </w:r>
     </w:p>
     <w:p>
@@ -6419,7 +6471,43 @@
         <w:rPr>
           <w:lang w:val="ru-RU"/>
         </w:rPr>
-        <w:t xml:space="preserve">Если есть – возвращается сообщение об ошибки с информационным сообщением. Если предоставленные данные уникальные, добавляем данным аккаунт(экземплят класс </w:t>
+        <w:t xml:space="preserve">Если есть – возвращается сообщение об ошибки с информационным сообщением. </w:t>
+      </w:r>
+      <w:r>
+        <w:rPr>
+          <w:lang w:val="ru-RU"/>
+        </w:rPr>
+        <w:t xml:space="preserve">В случае уникальности </w:t>
+      </w:r>
+      <w:r>
+        <w:rPr>
+          <w:lang w:val="ru-RU"/>
+        </w:rPr>
+        <w:t>предоставленны</w:t>
+      </w:r>
+      <w:r>
+        <w:rPr>
+          <w:lang w:val="ru-RU"/>
+        </w:rPr>
+        <w:t>х</w:t>
+      </w:r>
+      <w:r>
+        <w:rPr>
+          <w:lang w:val="ru-RU"/>
+        </w:rPr>
+        <w:t xml:space="preserve"> данны</w:t>
+      </w:r>
+      <w:r>
+        <w:rPr>
+          <w:lang w:val="ru-RU"/>
+        </w:rPr>
+        <w:t>х</w:t>
+      </w:r>
+      <w:r>
+        <w:rPr>
+          <w:lang w:val="ru-RU"/>
+        </w:rPr>
+        <w:t xml:space="preserve">, добавляем данным аккаунт(экземплят класс </w:t>
       </w:r>
       <w:r>
         <w:rPr>
@@ -6579,144 +6667,6 @@
           <w:p>
             <w:pPr>
               <w:widowControl w:val="0"/>
-              <w:spacing w:line="240" w:lineRule="auto"/>
-              <w:rPr>
-                <w:lang w:val="en-US"/>
-              </w:rPr>
-            </w:pPr>
-            <w:r>
-              <w:rPr>
-                <w:lang w:val="en-US"/>
-              </w:rPr>
-              <w:t>curl -X 'POST' \</w:t>
-            </w:r>
-          </w:p>
-          <w:p>
-            <w:pPr>
-              <w:widowControl w:val="0"/>
-              <w:spacing w:line="240" w:lineRule="auto"/>
-              <w:rPr>
-                <w:lang w:val="en-US"/>
-              </w:rPr>
-            </w:pPr>
-            <w:r>
-              <w:rPr>
-                <w:lang w:val="en-US"/>
-              </w:rPr>
-              <w:t xml:space="preserve">  '</w:t>
-            </w:r>
-            <w:r>
-              <w:rPr>
-                <w:lang w:val="en-US"/>
-              </w:rPr>
-              <w:t xml:space="preserve"> http://127.0.0.1:8000</w:t>
-            </w:r>
-            <w:r>
-              <w:rPr>
-                <w:lang w:val="en-US"/>
-              </w:rPr>
-              <w:t>/signup</w:t>
-            </w:r>
-          </w:p>
-          <w:p>
-            <w:pPr>
-              <w:widowControl w:val="0"/>
-              <w:spacing w:line="240" w:lineRule="auto"/>
-              <w:rPr>
-                <w:lang w:val="en-US"/>
-              </w:rPr>
-            </w:pPr>
-            <w:r>
-              <w:rPr>
-                <w:lang w:val="en-US"/>
-              </w:rPr>
-              <w:t xml:space="preserve"> \</w:t>
-            </w:r>
-          </w:p>
-          <w:p>
-            <w:pPr>
-              <w:widowControl w:val="0"/>
-              <w:spacing w:line="240" w:lineRule="auto"/>
-              <w:rPr>
-                <w:lang w:val="en-US"/>
-              </w:rPr>
-            </w:pPr>
-            <w:r>
-              <w:rPr>
-                <w:lang w:val="en-US"/>
-              </w:rPr>
-              <w:t xml:space="preserve">  -d '{</w:t>
-            </w:r>
-          </w:p>
-          <w:p>
-            <w:pPr>
-              <w:widowControl w:val="0"/>
-              <w:spacing w:line="240" w:lineRule="auto"/>
-              <w:rPr>
-                <w:lang w:val="en-US"/>
-              </w:rPr>
-            </w:pPr>
-            <w:r>
-              <w:rPr>
-                <w:lang w:val="en-US"/>
-              </w:rPr>
-              <w:t xml:space="preserve">  “email” : “example@mail.com”,</w:t>
-            </w:r>
-          </w:p>
-          <w:p>
-            <w:pPr>
-              <w:widowControl w:val="0"/>
-              <w:spacing w:line="240" w:lineRule="auto"/>
-              <w:rPr>
-                <w:lang w:val="en-US"/>
-              </w:rPr>
-            </w:pPr>
-            <w:r>
-              <w:rPr>
-                <w:lang w:val="en-US"/>
-              </w:rPr>
-              <w:t xml:space="preserve">  “login” : “MasterOfTheUniverse”,</w:t>
-            </w:r>
-          </w:p>
-          <w:p>
-            <w:pPr>
-              <w:widowControl w:val="0"/>
-              <w:spacing w:line="240" w:lineRule="auto"/>
-              <w:rPr>
-                <w:lang w:val="en-US"/>
-              </w:rPr>
-            </w:pPr>
-            <w:r>
-              <w:rPr>
-                <w:lang w:val="en-US"/>
-              </w:rPr>
-              <w:t xml:space="preserve"> </w:t>
-            </w:r>
-            <w:r>
-              <w:rPr>
-                <w:lang w:val="en-US"/>
-              </w:rPr>
-              <w:t xml:space="preserve"> "password" : "exapleqwrety1234",</w:t>
-            </w:r>
-          </w:p>
-          <w:p>
-            <w:pPr>
-              <w:widowControl w:val="0"/>
-              <w:spacing w:line="240" w:lineRule="auto"/>
-              <w:rPr>
-                <w:lang w:val="en-US"/>
-              </w:rPr>
-            </w:pPr>
-            <w:r>
-              <w:rPr>
-                <w:lang w:val="en-US"/>
-              </w:rPr>
-              <w:t xml:space="preserve">  “secretphrase” : “babylyaSurname”</w:t>
-            </w:r>
-          </w:p>
-          <w:p>
-            <w:pPr>
-              <w:widowControl w:val="0"/>
               <w:pBdr>
                 <w:top w:val="nil"/>
                 <w:left w:val="nil"/>
@@ -6733,7 +6683,7 @@
               <w:rPr>
                 <w:lang w:val="en-US"/>
               </w:rPr>
-              <w:t>}'</w:t>
+              <w:t>http POST :8000/signup/ email="someone@example.com" login="MegaUser" role="user" password= "123456"</w:t>
             </w:r>
           </w:p>
         </w:tc>
@@ -6922,118 +6872,6 @@
           <w:p>
             <w:pPr>
               <w:widowControl w:val="0"/>
-              <w:spacing w:line="240" w:lineRule="auto"/>
-              <w:rPr>
-                <w:lang w:val="en-US"/>
-              </w:rPr>
-            </w:pPr>
-            <w:r>
-              <w:rPr>
-                <w:lang w:val="en-US"/>
-              </w:rPr>
-              <w:lastRenderedPageBreak/>
-              <w:t>curl -</w:t>
-            </w:r>
-            <w:r>
-              <w:rPr>
-                <w:lang w:val="en-US"/>
-              </w:rPr>
-              <w:t>i</w:t>
-            </w:r>
-            <w:r>
-              <w:rPr>
-                <w:lang w:val="en-US"/>
-              </w:rPr>
-              <w:t xml:space="preserve">X 'POST' </w:t>
-            </w:r>
-            <w:r>
-              <w:rPr>
-                <w:lang w:val="en-US"/>
-              </w:rPr>
-              <w:t>-H “Content-Type: application/json”</w:t>
-            </w:r>
-            <w:r>
-              <w:rPr>
-                <w:lang w:val="en-US"/>
-              </w:rPr>
-              <w:t xml:space="preserve">  -d </w:t>
-            </w:r>
-          </w:p>
-          <w:p>
-            <w:pPr>
-              <w:widowControl w:val="0"/>
-              <w:spacing w:line="240" w:lineRule="auto"/>
-              <w:rPr>
-                <w:lang w:val="en-US"/>
-              </w:rPr>
-            </w:pPr>
-            <w:r>
-              <w:rPr>
-                <w:lang w:val="en-US"/>
-              </w:rPr>
-              <w:t>'{</w:t>
-            </w:r>
-          </w:p>
-          <w:p>
-            <w:pPr>
-              <w:widowControl w:val="0"/>
-              <w:spacing w:line="240" w:lineRule="auto"/>
-              <w:rPr>
-                <w:lang w:val="en-US"/>
-              </w:rPr>
-            </w:pPr>
-            <w:r>
-              <w:rPr>
-                <w:lang w:val="en-US"/>
-              </w:rPr>
-              <w:t xml:space="preserve"> </w:t>
-            </w:r>
-            <w:r>
-              <w:rPr>
-                <w:lang w:val="en-US"/>
-              </w:rPr>
-              <w:t xml:space="preserve"> “email” : “example@mail.com”,</w:t>
-            </w:r>
-          </w:p>
-          <w:p>
-            <w:pPr>
-              <w:widowControl w:val="0"/>
-              <w:spacing w:line="240" w:lineRule="auto"/>
-              <w:rPr>
-                <w:lang w:val="en-US"/>
-              </w:rPr>
-            </w:pPr>
-            <w:r>
-              <w:rPr>
-                <w:lang w:val="en-US"/>
-              </w:rPr>
-              <w:t xml:space="preserve">  “login” : “MasterOfTheUniverse”,</w:t>
-            </w:r>
-          </w:p>
-          <w:p>
-            <w:pPr>
-              <w:widowControl w:val="0"/>
-              <w:spacing w:line="240" w:lineRule="auto"/>
-              <w:rPr>
-                <w:lang w:val="en-US"/>
-              </w:rPr>
-            </w:pPr>
-            <w:r>
-              <w:rPr>
-                <w:lang w:val="en-US"/>
-              </w:rPr>
-              <w:t xml:space="preserve"> </w:t>
-            </w:r>
-            <w:r>
-              <w:rPr>
-                <w:lang w:val="en-US"/>
-              </w:rPr>
-              <w:t xml:space="preserve"> "password" : "exapleqwrety1234",</w:t>
-            </w:r>
-          </w:p>
-          <w:p>
-            <w:pPr>
-              <w:widowControl w:val="0"/>
               <w:pBdr>
                 <w:top w:val="nil"/>
                 <w:left w:val="nil"/>
@@ -7050,35 +6888,7 @@
               <w:rPr>
                 <w:lang w:val="en-US"/>
               </w:rPr>
-              <w:t>}'</w:t>
-            </w:r>
-          </w:p>
-          <w:p>
-            <w:pPr>
-              <w:widowControl w:val="0"/>
-              <w:pBdr>
-                <w:top w:val="nil"/>
-                <w:left w:val="nil"/>
-                <w:bottom w:val="nil"/>
-                <w:right w:val="nil"/>
-                <w:between w:val="nil"/>
-              </w:pBdr>
-              <w:spacing w:line="240" w:lineRule="auto"/>
-              <w:rPr>
-                <w:lang w:val="en-US"/>
-              </w:rPr>
-            </w:pPr>
-            <w:r>
-              <w:rPr>
-                <w:lang w:val="en-US"/>
-              </w:rPr>
-              <w:t>http://127.0.0.1:8000</w:t>
-            </w:r>
-            <w:r>
-              <w:rPr>
-                <w:lang w:val="en-US"/>
-              </w:rPr>
-              <w:t>/signup</w:t>
+              <w:t>http POST :8000/signup/ email="someone@example.com" login="MegaUser" role="user" password= "123456"</w:t>
             </w:r>
           </w:p>
         </w:tc>
@@ -7206,6 +7016,7 @@
               <w:rPr>
                 <w:lang w:val="en-US"/>
               </w:rPr>
+              <w:lastRenderedPageBreak/>
               <w:t>Or</w:t>
             </w:r>
           </w:p>
@@ -7525,14 +7336,14 @@
           <w:p>
             <w:pPr>
               <w:rPr>
-                <w:lang w:val="en-US"/>
-              </w:rPr>
-            </w:pPr>
-            <w:r>
-              <w:rPr>
-                <w:lang w:val="en-US"/>
-              </w:rPr>
-              <w:t>3</w:t>
+                <w:lang w:val="ru-RU"/>
+              </w:rPr>
+            </w:pPr>
+            <w:r>
+              <w:rPr>
+                <w:lang w:val="ru-RU"/>
+              </w:rPr>
+              <w:t>1</w:t>
             </w:r>
           </w:p>
         </w:tc>
@@ -7731,7 +7542,7 @@
               <w:rPr>
                 <w:lang w:val="ru-RU"/>
               </w:rPr>
-              <w:t>4</w:t>
+              <w:t>2</w:t>
             </w:r>
           </w:p>
         </w:tc>
@@ -7890,6 +7701,205 @@
                 <w:lang w:val="en-US"/>
               </w:rPr>
               <w:t>MasterOfTheUniverse</w:t>
+            </w:r>
+          </w:p>
+        </w:tc>
+      </w:tr>
+      <w:tr>
+        <w:trPr>
+          <w:trHeight w:val="830"/>
+        </w:trPr>
+        <w:tc>
+          <w:tcPr>
+            <w:tcW w:w="615" w:type="dxa"/>
+            <w:tcMar>
+              <w:top w:w="100" w:type="dxa"/>
+              <w:left w:w="100" w:type="dxa"/>
+              <w:bottom w:w="100" w:type="dxa"/>
+              <w:right w:w="100" w:type="dxa"/>
+            </w:tcMar>
+          </w:tcPr>
+          <w:p>
+            <w:pPr>
+              <w:rPr>
+                <w:lang w:val="ru-RU"/>
+              </w:rPr>
+            </w:pPr>
+            <w:r>
+              <w:rPr>
+                <w:lang w:val="ru-RU"/>
+              </w:rPr>
+              <w:t>3</w:t>
+            </w:r>
+          </w:p>
+        </w:tc>
+        <w:tc>
+          <w:tcPr>
+            <w:tcW w:w="1362" w:type="dxa"/>
+            <w:tcMar>
+              <w:top w:w="100" w:type="dxa"/>
+              <w:left w:w="100" w:type="dxa"/>
+              <w:bottom w:w="100" w:type="dxa"/>
+              <w:right w:w="100" w:type="dxa"/>
+            </w:tcMar>
+          </w:tcPr>
+          <w:p>
+            <w:pPr>
+              <w:rPr>
+                <w:lang w:val="en-US"/>
+              </w:rPr>
+            </w:pPr>
+            <w:r>
+              <w:rPr>
+                <w:lang w:val="en-US"/>
+              </w:rPr>
+              <w:t>role</w:t>
+            </w:r>
+          </w:p>
+        </w:tc>
+        <w:tc>
+          <w:tcPr>
+            <w:tcW w:w="1417" w:type="dxa"/>
+            <w:tcMar>
+              <w:top w:w="100" w:type="dxa"/>
+              <w:left w:w="100" w:type="dxa"/>
+              <w:bottom w:w="100" w:type="dxa"/>
+              <w:right w:w="100" w:type="dxa"/>
+            </w:tcMar>
+          </w:tcPr>
+          <w:p>
+            <w:pPr>
+              <w:widowControl w:val="0"/>
+              <w:pBdr>
+                <w:top w:val="nil"/>
+                <w:left w:val="nil"/>
+                <w:bottom w:val="nil"/>
+                <w:right w:val="nil"/>
+                <w:between w:val="nil"/>
+              </w:pBdr>
+              <w:rPr>
+                <w:lang w:val="en-US"/>
+              </w:rPr>
+            </w:pPr>
+            <w:r>
+              <w:rPr>
+                <w:lang w:val="en-US"/>
+              </w:rPr>
+              <w:t>str</w:t>
+            </w:r>
+          </w:p>
+        </w:tc>
+        <w:tc>
+          <w:tcPr>
+            <w:tcW w:w="1701" w:type="dxa"/>
+            <w:tcMar>
+              <w:top w:w="100" w:type="dxa"/>
+              <w:left w:w="100" w:type="dxa"/>
+              <w:bottom w:w="100" w:type="dxa"/>
+              <w:right w:w="100" w:type="dxa"/>
+            </w:tcMar>
+          </w:tcPr>
+          <w:p>
+            <w:pPr>
+              <w:widowControl w:val="0"/>
+              <w:pBdr>
+                <w:top w:val="nil"/>
+                <w:left w:val="nil"/>
+                <w:bottom w:val="nil"/>
+                <w:right w:val="nil"/>
+                <w:between w:val="nil"/>
+              </w:pBdr>
+              <w:rPr>
+                <w:lang w:val="ru-RU"/>
+              </w:rPr>
+            </w:pPr>
+            <w:r>
+              <w:rPr>
+                <w:lang w:val="ru-RU"/>
+              </w:rPr>
+              <w:t>да</w:t>
+            </w:r>
+          </w:p>
+        </w:tc>
+        <w:tc>
+          <w:tcPr>
+            <w:tcW w:w="2127" w:type="dxa"/>
+            <w:tcMar>
+              <w:top w:w="100" w:type="dxa"/>
+              <w:left w:w="100" w:type="dxa"/>
+              <w:bottom w:w="100" w:type="dxa"/>
+              <w:right w:w="100" w:type="dxa"/>
+            </w:tcMar>
+          </w:tcPr>
+          <w:p>
+            <w:pPr>
+              <w:widowControl w:val="0"/>
+              <w:pBdr>
+                <w:top w:val="nil"/>
+                <w:left w:val="nil"/>
+                <w:bottom w:val="nil"/>
+                <w:right w:val="nil"/>
+                <w:between w:val="nil"/>
+              </w:pBdr>
+              <w:rPr>
+                <w:lang w:val="en-US"/>
+              </w:rPr>
+            </w:pPr>
+            <w:r>
+              <w:rPr>
+                <w:lang w:val="ru-RU"/>
+              </w:rPr>
+              <w:t xml:space="preserve">роль пользователя в системе. От </w:t>
+            </w:r>
+            <w:r>
+              <w:rPr>
+                <w:lang w:val="en-US"/>
+              </w:rPr>
+              <w:t xml:space="preserve">Frontend </w:t>
+            </w:r>
+            <w:r>
+              <w:rPr>
+                <w:lang w:val="ru-RU"/>
+              </w:rPr>
+              <w:t xml:space="preserve">всегда </w:t>
+            </w:r>
+            <w:r>
+              <w:rPr>
+                <w:lang w:val="en-US"/>
+              </w:rPr>
+              <w:t>user.</w:t>
+            </w:r>
+          </w:p>
+        </w:tc>
+        <w:tc>
+          <w:tcPr>
+            <w:tcW w:w="2551" w:type="dxa"/>
+            <w:tcMar>
+              <w:top w:w="100" w:type="dxa"/>
+              <w:left w:w="100" w:type="dxa"/>
+              <w:bottom w:w="100" w:type="dxa"/>
+              <w:right w:w="100" w:type="dxa"/>
+            </w:tcMar>
+          </w:tcPr>
+          <w:p>
+            <w:pPr>
+              <w:widowControl w:val="0"/>
+              <w:pBdr>
+                <w:top w:val="nil"/>
+                <w:left w:val="nil"/>
+                <w:bottom w:val="nil"/>
+                <w:right w:val="nil"/>
+                <w:between w:val="nil"/>
+              </w:pBdr>
+              <w:rPr>
+                <w:lang w:val="en-US"/>
+              </w:rPr>
+            </w:pPr>
+            <w:r>
+              <w:rPr>
+                <w:lang w:val="en-US"/>
+              </w:rPr>
+              <w:t>user</w:t>
             </w:r>
           </w:p>
         </w:tc>
@@ -8483,14 +8493,18 @@
                 <w:between w:val="nil"/>
               </w:pBdr>
               <w:rPr>
-                <w:lang w:val="ru-RU"/>
-              </w:rPr>
-            </w:pPr>
-            <w:r>
-              <w:rPr>
-                <w:lang w:val="en-US"/>
-              </w:rPr>
-              <w:t>200</w:t>
+                <w:sz w:val="16"/>
+                <w:szCs w:val="16"/>
+                <w:lang w:val="ru-RU"/>
+              </w:rPr>
+            </w:pPr>
+            <w:r>
+              <w:rPr>
+                <w:sz w:val="16"/>
+                <w:szCs w:val="16"/>
+                <w:lang w:val="ru-RU"/>
+              </w:rPr>
+              <w:t>HTTP_201_CREATED</w:t>
             </w:r>
           </w:p>
         </w:tc>
@@ -8966,6 +8980,86 @@
           <w:lang w:val="ru-RU"/>
         </w:rPr>
       </w:pPr>
+      <w:r>
+        <w:rPr>
+          <w:lang w:val="ru-RU"/>
+        </w:rPr>
+        <w:t xml:space="preserve">При регистрации со стороны </w:t>
+      </w:r>
+      <w:r>
+        <w:rPr>
+          <w:lang w:val="en-US"/>
+        </w:rPr>
+        <w:t>backend</w:t>
+      </w:r>
+      <w:r>
+        <w:rPr>
+          <w:lang w:val="ru-RU"/>
+        </w:rPr>
+        <w:t xml:space="preserve"> </w:t>
+      </w:r>
+      <w:r>
+        <w:rPr>
+          <w:lang w:val="ru-RU"/>
+        </w:rPr>
+        <w:t xml:space="preserve">должна выполняться проверка на уникальность </w:t>
+      </w:r>
+      <w:r>
+        <w:rPr>
+          <w:lang w:val="en-US"/>
+        </w:rPr>
+        <w:t>email</w:t>
+      </w:r>
+      <w:r>
+        <w:rPr>
+          <w:lang w:val="ru-RU"/>
+        </w:rPr>
+        <w:t xml:space="preserve"> </w:t>
+      </w:r>
+      <w:r>
+        <w:rPr>
+          <w:lang w:val="ru-RU"/>
+        </w:rPr>
+        <w:t xml:space="preserve">и </w:t>
+      </w:r>
+      <w:r>
+        <w:rPr>
+          <w:lang w:val="en-US"/>
+        </w:rPr>
+        <w:t>login</w:t>
+      </w:r>
+      <w:r>
+        <w:rPr>
+          <w:lang w:val="ru-RU"/>
+        </w:rPr>
+        <w:t xml:space="preserve">. Делаем запрос в БД, если предоставленные данные не уникальны – возвращаем </w:t>
+      </w:r>
+      <w:r>
+        <w:rPr>
+          <w:lang w:val="ru-RU"/>
+        </w:rPr>
+        <w:t>HTTP_400_BAD_REQUEST</w:t>
+      </w:r>
+      <w:r>
+        <w:rPr>
+          <w:lang w:val="ru-RU"/>
+        </w:rPr>
+        <w:t>, в теле сообщения уточнение, что именно неправильно.</w:t>
+      </w:r>
+    </w:p>
+    <w:p>
+      <w:pPr>
+        <w:rPr>
+          <w:lang w:val="ru-RU"/>
+        </w:rPr>
+      </w:pPr>
+    </w:p>
+    <w:p>
+      <w:pPr>
+        <w:rPr>
+          <w:lang w:val="ru-RU"/>
+        </w:rPr>
+      </w:pPr>
     </w:p>
     <w:p>
       <w:pPr>
@@ -8977,7 +9071,7 @@
       <w:bookmarkStart w:id="20" w:name="_Toc172487823"/>
       <w:r>
         <w:rPr>
-          <w:lang w:val="en-US"/>
+          <w:lang w:val="ru-RU"/>
         </w:rPr>
         <w:t>3</w:t>
       </w:r>
@@ -9059,7 +9153,6 @@
         <w:rPr>
           <w:lang w:val="ru-RU"/>
         </w:rPr>
-        <w:lastRenderedPageBreak/>
         <w:t xml:space="preserve">4. </w:t>
       </w:r>
       <w:r>
@@ -9248,7 +9341,13 @@
               <w:rPr>
                 <w:lang w:val="en-US"/>
               </w:rPr>
-              <w:t>curl -X GET localhost:8000/events/</w:t>
+              <w:t xml:space="preserve">http </w:t>
+            </w:r>
+            <w:r>
+              <w:rPr>
+                <w:lang w:val="en-US"/>
+              </w:rPr>
+              <w:t>:8000/events/</w:t>
             </w:r>
           </w:p>
         </w:tc>
@@ -9325,91 +9424,91 @@
                 <w:szCs w:val="18"/>
                 <w:lang w:val="en-US"/>
               </w:rPr>
-              <w:t>‘</w:t>
-            </w:r>
-            <w:r>
+              <w:t>‘{</w:t>
+            </w:r>
+          </w:p>
+          <w:p>
+            <w:pPr>
+              <w:widowControl w:val="0"/>
+              <w:spacing w:line="240" w:lineRule="auto"/>
               <w:rPr>
                 <w:sz w:val="18"/>
                 <w:szCs w:val="18"/>
                 <w:lang w:val="en-US"/>
               </w:rPr>
-              <w:t>{</w:t>
-            </w:r>
-          </w:p>
-          <w:p>
-            <w:pPr>
-              <w:widowControl w:val="0"/>
-              <w:spacing w:line="240" w:lineRule="auto"/>
+            </w:pPr>
+            <w:r>
               <w:rPr>
                 <w:sz w:val="18"/>
                 <w:szCs w:val="18"/>
                 <w:lang w:val="en-US"/>
               </w:rPr>
-            </w:pPr>
-            <w:r>
+              <w:t>"pk":3,</w:t>
+            </w:r>
+          </w:p>
+          <w:p>
+            <w:pPr>
+              <w:widowControl w:val="0"/>
+              <w:spacing w:line="240" w:lineRule="auto"/>
               <w:rPr>
                 <w:sz w:val="18"/>
                 <w:szCs w:val="18"/>
                 <w:lang w:val="en-US"/>
               </w:rPr>
-              <w:t>"pk":3,</w:t>
-            </w:r>
-          </w:p>
-          <w:p>
-            <w:pPr>
-              <w:widowControl w:val="0"/>
-              <w:spacing w:line="240" w:lineRule="auto"/>
+            </w:pPr>
+            <w:r>
               <w:rPr>
                 <w:sz w:val="18"/>
                 <w:szCs w:val="18"/>
                 <w:lang w:val="en-US"/>
               </w:rPr>
-            </w:pPr>
-            <w:r>
+              <w:t>"title":"Box fight",</w:t>
+            </w:r>
+          </w:p>
+          <w:p>
+            <w:pPr>
+              <w:widowControl w:val="0"/>
+              <w:spacing w:line="240" w:lineRule="auto"/>
               <w:rPr>
                 <w:sz w:val="18"/>
                 <w:szCs w:val="18"/>
                 <w:lang w:val="en-US"/>
               </w:rPr>
-              <w:t>"title":"Box fight",</w:t>
-            </w:r>
-          </w:p>
-          <w:p>
-            <w:pPr>
-              <w:widowControl w:val="0"/>
-              <w:spacing w:line="240" w:lineRule="auto"/>
+            </w:pPr>
+            <w:r>
               <w:rPr>
                 <w:sz w:val="18"/>
                 <w:szCs w:val="18"/>
                 <w:lang w:val="en-US"/>
               </w:rPr>
-            </w:pPr>
-            <w:r>
+              <w:t>"category":"Sport",</w:t>
+            </w:r>
+          </w:p>
+          <w:p>
+            <w:pPr>
+              <w:widowControl w:val="0"/>
+              <w:spacing w:line="240" w:lineRule="auto"/>
               <w:rPr>
                 <w:sz w:val="18"/>
                 <w:szCs w:val="18"/>
                 <w:lang w:val="en-US"/>
               </w:rPr>
-              <w:t>"category":"Sport",</w:t>
-            </w:r>
-          </w:p>
-          <w:p>
-            <w:pPr>
-              <w:widowControl w:val="0"/>
-              <w:spacing w:line="240" w:lineRule="auto"/>
+            </w:pPr>
+            <w:r>
               <w:rPr>
                 <w:sz w:val="18"/>
                 <w:szCs w:val="18"/>
                 <w:lang w:val="en-US"/>
               </w:rPr>
-            </w:pPr>
+              <w:t>"date":"2024</w:t>
+            </w:r>
             <w:r>
               <w:rPr>
                 <w:sz w:val="18"/>
                 <w:szCs w:val="18"/>
                 <w:lang w:val="en-US"/>
               </w:rPr>
-              <w:t>"date":"2024</w:t>
+              <w:t xml:space="preserve">/01/01 </w:t>
             </w:r>
             <w:r>
               <w:rPr>
@@ -9417,7 +9516,7 @@
                 <w:szCs w:val="18"/>
                 <w:lang w:val="en-US"/>
               </w:rPr>
-              <w:t xml:space="preserve">/01/01 </w:t>
+              <w:t>19:00:00"</w:t>
             </w:r>
             <w:r>
               <w:rPr>
@@ -9425,45 +9524,54 @@
                 <w:szCs w:val="18"/>
                 <w:lang w:val="en-US"/>
               </w:rPr>
-              <w:t>19:00:00"</w:t>
-            </w:r>
-            <w:r>
+              <w:t>,</w:t>
+            </w:r>
+          </w:p>
+          <w:p>
+            <w:pPr>
+              <w:widowControl w:val="0"/>
+              <w:spacing w:line="240" w:lineRule="auto"/>
               <w:rPr>
                 <w:sz w:val="18"/>
                 <w:szCs w:val="18"/>
                 <w:lang w:val="en-US"/>
               </w:rPr>
-              <w:t>,</w:t>
-            </w:r>
-          </w:p>
-          <w:p>
-            <w:pPr>
-              <w:widowControl w:val="0"/>
-              <w:spacing w:line="240" w:lineRule="auto"/>
+            </w:pPr>
+            <w:r>
               <w:rPr>
                 <w:sz w:val="18"/>
                 <w:szCs w:val="18"/>
                 <w:lang w:val="en-US"/>
               </w:rPr>
-            </w:pPr>
-            <w:r>
+              <w:t>"location":"Moscow",</w:t>
+            </w:r>
+          </w:p>
+          <w:p>
+            <w:pPr>
+              <w:widowControl w:val="0"/>
+              <w:spacing w:line="240" w:lineRule="auto"/>
               <w:rPr>
                 <w:sz w:val="18"/>
                 <w:szCs w:val="18"/>
                 <w:lang w:val="en-US"/>
               </w:rPr>
-              <w:t>"location":"Moscow",</w:t>
-            </w:r>
-          </w:p>
-          <w:p>
-            <w:pPr>
-              <w:widowControl w:val="0"/>
-              <w:spacing w:line="240" w:lineRule="auto"/>
+            </w:pPr>
+            <w:r>
               <w:rPr>
                 <w:sz w:val="18"/>
                 <w:szCs w:val="18"/>
                 <w:lang w:val="en-US"/>
               </w:rPr>
+              <w:t>"description":"this is a fight of the century"</w:t>
+            </w:r>
+          </w:p>
+          <w:p>
+            <w:pPr>
+              <w:widowControl w:val="0"/>
+              <w:spacing w:line="240" w:lineRule="auto"/>
+              <w:rPr>
+                <w:lang w:val="en-US"/>
+              </w:rPr>
             </w:pPr>
             <w:r>
               <w:rPr>
@@ -9471,32 +9579,7 @@
                 <w:szCs w:val="18"/>
                 <w:lang w:val="en-US"/>
               </w:rPr>
-              <w:t>"description":"this is a fight of the century"</w:t>
-            </w:r>
-          </w:p>
-          <w:p>
-            <w:pPr>
-              <w:widowControl w:val="0"/>
-              <w:spacing w:line="240" w:lineRule="auto"/>
-              <w:rPr>
-                <w:lang w:val="en-US"/>
-              </w:rPr>
-            </w:pPr>
-            <w:r>
-              <w:rPr>
-                <w:sz w:val="18"/>
-                <w:szCs w:val="18"/>
-                <w:lang w:val="en-US"/>
-              </w:rPr>
-              <w:t>}</w:t>
-            </w:r>
-            <w:r>
-              <w:rPr>
-                <w:sz w:val="18"/>
-                <w:szCs w:val="18"/>
-                <w:lang w:val="en-US"/>
-              </w:rPr>
-              <w:t>’</w:t>
+              <w:t>}’</w:t>
             </w:r>
           </w:p>
         </w:tc>
@@ -10307,6 +10390,7 @@
         <w:rPr>
           <w:lang w:val="ru-RU"/>
         </w:rPr>
+        <w:lastRenderedPageBreak/>
         <w:t>4.4 Проверки</w:t>
       </w:r>
       <w:bookmarkEnd w:id="25"/>
@@ -10330,7 +10414,6 @@
         <w:rPr>
           <w:lang w:val="ru-RU"/>
         </w:rPr>
-        <w:lastRenderedPageBreak/>
         <w:t>4.5 Описание интеграции</w:t>
       </w:r>
       <w:bookmarkEnd w:id="26"/>
@@ -11267,7 +11350,6 @@
   <w:style w:type="character" w:default="1" w:styleId="a0">
     <w:name w:val="Default Paragraph Font"/>
     <w:uiPriority w:val="1"/>
-    <w:semiHidden/>
     <w:unhideWhenUsed/>
   </w:style>
   <w:style w:type="table" w:default="1" w:styleId="a1">
@@ -11587,6 +11669,36 @@
     <w:rPr>
       <w:sz w:val="32"/>
       <w:szCs w:val="32"/>
+    </w:rPr>
+  </w:style>
+  <w:style w:type="paragraph" w:styleId="HTML">
+    <w:name w:val="HTML Preformatted"/>
+    <w:basedOn w:val="a"/>
+    <w:link w:val="HTML0"/>
+    <w:uiPriority w:val="99"/>
+    <w:semiHidden/>
+    <w:unhideWhenUsed/>
+    <w:rsid w:val="000B147E"/>
+    <w:pPr>
+      <w:spacing w:line="240" w:lineRule="auto"/>
+    </w:pPr>
+    <w:rPr>
+      <w:rFonts w:ascii="Consolas" w:hAnsi="Consolas"/>
+      <w:sz w:val="20"/>
+      <w:szCs w:val="20"/>
+    </w:rPr>
+  </w:style>
+  <w:style w:type="character" w:customStyle="1" w:styleId="HTML0">
+    <w:name w:val="Стандартный HTML Знак"/>
+    <w:basedOn w:val="a0"/>
+    <w:link w:val="HTML"/>
+    <w:uiPriority w:val="99"/>
+    <w:semiHidden/>
+    <w:rsid w:val="000B147E"/>
+    <w:rPr>
+      <w:rFonts w:ascii="Consolas" w:hAnsi="Consolas"/>
+      <w:sz w:val="20"/>
+      <w:szCs w:val="20"/>
     </w:rPr>
   </w:style>
 </w:styles>

</xml_diff>